<commit_message>
Changed sub-tab name to API1
</commit_message>
<xml_diff>
--- a/farmdata2_modules/fd2_tabs/fd2_school/activities/06-WebAPIsSpike.docx
+++ b/farmdata2_modules/fd2_tabs/fd2_school/activities/06-WebAPIsSpike.docx
@@ -3392,6 +3392,12 @@
         <w:rPr>
           <w:rFonts w:asciiTheme="minorHAnsi" w:hAnsiTheme="minorHAnsi"/>
         </w:rPr>
+        <w:t>1</w:t>
+      </w:r>
+      <w:r>
+        <w:rPr>
+          <w:rFonts w:asciiTheme="minorHAnsi" w:hAnsiTheme="minorHAnsi"/>
+        </w:rPr>
         <w:t xml:space="preserve"> to the FD2 </w:t>
       </w:r>
       <w:r>
@@ -3416,6 +3422,12 @@
         <w:rPr>
           <w:rFonts w:asciiTheme="minorHAnsi" w:hAnsiTheme="minorHAnsi"/>
         </w:rPr>
+        <w:t>1</w:t>
+      </w:r>
+      <w:r>
+        <w:rPr>
+          <w:rFonts w:asciiTheme="minorHAnsi" w:hAnsiTheme="minorHAnsi"/>
+        </w:rPr>
         <w:t xml:space="preserve">.html. Make a copy of your </w:t>
       </w:r>
       <w:r>
@@ -3440,6 +3452,12 @@
         <w:rPr>
           <w:rFonts w:asciiTheme="minorHAnsi" w:hAnsiTheme="minorHAnsi"/>
         </w:rPr>
+        <w:t>1</w:t>
+      </w:r>
+      <w:r>
+        <w:rPr>
+          <w:rFonts w:asciiTheme="minorHAnsi" w:hAnsiTheme="minorHAnsi"/>
+        </w:rPr>
         <w:t xml:space="preserve">.html file. Don’t forget to clear the Drupal cache when you are done.  </w:t>
       </w:r>
       <w:r>
@@ -3464,6 +3482,12 @@
         <w:rPr>
           <w:rFonts w:asciiTheme="minorHAnsi" w:hAnsiTheme="minorHAnsi"/>
         </w:rPr>
+        <w:t>1</w:t>
+      </w:r>
+      <w:r>
+        <w:rPr>
+          <w:rFonts w:asciiTheme="minorHAnsi" w:hAnsiTheme="minorHAnsi"/>
+        </w:rPr>
         <w:t xml:space="preserve"> sub-tab that is (for now) identical to your </w:t>
       </w:r>
       <w:r>
@@ -3483,6 +3507,12 @@
           <w:rFonts w:asciiTheme="minorHAnsi" w:hAnsiTheme="minorHAnsi"/>
         </w:rPr>
         <w:t>PI</w:t>
+      </w:r>
+      <w:r>
+        <w:rPr>
+          <w:rFonts w:asciiTheme="minorHAnsi" w:hAnsiTheme="minorHAnsi"/>
+        </w:rPr>
+        <w:t>1</w:t>
       </w:r>
       <w:r>
         <w:rPr>

</xml_diff>

<commit_message>
Switched map from crop->id to id->crop
</commit_message>
<xml_diff>
--- a/farmdata2_modules/fd2_tabs/fd2_school/activities/06-WebAPIsSpike.docx
+++ b/farmdata2_modules/fd2_tabs/fd2_school/activities/06-WebAPIsSpike.docx
@@ -454,19 +454,7 @@
           <w:rPr>
             <w:rStyle w:val="Hyperlink"/>
           </w:rPr>
-          <w:t>https://www.youtube.com/watch?v=T74</w:t>
-        </w:r>
-        <w:r>
-          <w:rPr>
-            <w:rStyle w:val="Hyperlink"/>
-          </w:rPr>
-          <w:t>O</w:t>
-        </w:r>
-        <w:r>
-          <w:rPr>
-            <w:rStyle w:val="Hyperlink"/>
-          </w:rPr>
-          <w:t>dSCBJfw</w:t>
+          <w:t>https://www.youtube.com/watch?v=T74OdSCBJfw</w:t>
         </w:r>
       </w:hyperlink>
       <w:r>
@@ -1892,37 +1880,7 @@
         <w:rPr>
           <w:rFonts w:asciiTheme="minorHAnsi" w:hAnsiTheme="minorHAnsi"/>
         </w:rPr>
-        <w:t xml:space="preserve">  When the server responds, text should appear in the “Response Body” area of the page and some green text should appear next to the “Status” label. </w:t>
-      </w:r>
-      <w:r>
-        <w:rPr>
-          <w:rFonts w:asciiTheme="minorHAnsi" w:hAnsiTheme="minorHAnsi"/>
-        </w:rPr>
-        <w:t>If you do not s</w:t>
-      </w:r>
-      <w:r>
-        <w:rPr>
-          <w:rFonts w:asciiTheme="minorHAnsi" w:hAnsiTheme="minorHAnsi"/>
-        </w:rPr>
-        <w:t xml:space="preserve">ee the response body or the status check to </w:t>
-      </w:r>
-      <w:r>
-        <w:rPr>
-          <w:rFonts w:asciiTheme="minorHAnsi" w:hAnsiTheme="minorHAnsi"/>
-        </w:rPr>
-        <w:t xml:space="preserve">make sure FarmData2 is running, that you </w:t>
-      </w:r>
-      <w:r>
-        <w:rPr>
-          <w:rFonts w:asciiTheme="minorHAnsi" w:hAnsiTheme="minorHAnsi"/>
-        </w:rPr>
-        <w:t>have</w:t>
-      </w:r>
-      <w:r>
-        <w:rPr>
-          <w:rFonts w:asciiTheme="minorHAnsi" w:hAnsiTheme="minorHAnsi"/>
-        </w:rPr>
-        <w:t xml:space="preserve"> logged in, that you correctly installed the </w:t>
+        <w:t xml:space="preserve">  When the server responds, text should appear in the “Response Body” area of the page and some green text should appear next to the “Status” label. If you do not see the response body or the status check to make sure FarmData2 is running, that you have logged in, that you correctly installed the </w:t>
       </w:r>
       <w:proofErr w:type="spellStart"/>
       <w:r>
@@ -1936,13 +1894,7 @@
         <w:rPr>
           <w:rFonts w:asciiTheme="minorHAnsi" w:hAnsiTheme="minorHAnsi"/>
         </w:rPr>
-        <w:t xml:space="preserve"> </w:t>
-      </w:r>
-      <w:r>
-        <w:rPr>
-          <w:rFonts w:asciiTheme="minorHAnsi" w:hAnsiTheme="minorHAnsi"/>
-        </w:rPr>
-        <w:t>browser extension and that you correctly entered the endpoint URL.</w:t>
+        <w:t xml:space="preserve"> browser extension and that you correctly entered the endpoint URL.</w:t>
       </w:r>
     </w:p>
     <w:p>
@@ -1972,13 +1924,7 @@
         <w:rPr>
           <w:rFonts w:asciiTheme="minorHAnsi" w:hAnsiTheme="minorHAnsi"/>
         </w:rPr>
-        <w:t>When the server responds to a request</w:t>
-      </w:r>
-      <w:r>
-        <w:rPr>
-          <w:rFonts w:asciiTheme="minorHAnsi" w:hAnsiTheme="minorHAnsi"/>
-        </w:rPr>
-        <w:t xml:space="preserve"> </w:t>
+        <w:t xml:space="preserve">When the server responds to a request </w:t>
       </w:r>
       <w:proofErr w:type="spellStart"/>
       <w:r>
@@ -4125,15 +4071,7 @@
           <w:sz w:val="20"/>
           <w:szCs w:val="20"/>
         </w:rPr>
-        <w:t>(</w:t>
-      </w:r>
-      <w:r>
-        <w:rPr>
-          <w:rFonts w:ascii="Courier" w:hAnsi="Courier"/>
-          <w:sz w:val="20"/>
-          <w:szCs w:val="20"/>
-        </w:rPr>
-        <w:t>‘</w:t>
+        <w:t>(‘</w:t>
       </w:r>
       <w:proofErr w:type="spellStart"/>
       <w:r>
@@ -4216,7 +4154,7 @@
           <w:sz w:val="20"/>
           <w:szCs w:val="20"/>
         </w:rPr>
-        <w:t>’</w:t>
+        <w:t>’)</w:t>
       </w:r>
       <w:r>
         <w:rPr>
@@ -4224,84 +4162,44 @@
           <w:sz w:val="20"/>
           <w:szCs w:val="20"/>
         </w:rPr>
-        <w:t>)</w:t>
-      </w:r>
+        <w:t xml:space="preserve">  /</w:t>
+      </w:r>
+      <w:proofErr w:type="gramEnd"/>
       <w:r>
         <w:rPr>
           <w:rFonts w:ascii="Courier" w:hAnsi="Courier"/>
           <w:sz w:val="20"/>
           <w:szCs w:val="20"/>
         </w:rPr>
-        <w:t xml:space="preserve">  /</w:t>
-      </w:r>
-      <w:proofErr w:type="gramEnd"/>
-      <w:r>
+        <w:t>/ this line sends the request.</w:t>
+      </w:r>
+    </w:p>
+    <w:p>
+      <w:pPr>
+        <w:ind w:left="360"/>
         <w:rPr>
           <w:rFonts w:ascii="Courier" w:hAnsi="Courier"/>
           <w:sz w:val="20"/>
           <w:szCs w:val="20"/>
         </w:rPr>
-        <w:t>/ this line sends the request.</w:t>
-      </w:r>
-    </w:p>
-    <w:p>
-      <w:pPr>
-        <w:ind w:left="360"/>
+      </w:pPr>
+      <w:proofErr w:type="gramStart"/>
+      <w:r>
         <w:rPr>
           <w:rFonts w:ascii="Courier" w:hAnsi="Courier"/>
           <w:sz w:val="20"/>
           <w:szCs w:val="20"/>
         </w:rPr>
-      </w:pPr>
-      <w:proofErr w:type="gramStart"/>
+        <w:t>.then</w:t>
+      </w:r>
+      <w:proofErr w:type="gramEnd"/>
       <w:r>
         <w:rPr>
           <w:rFonts w:ascii="Courier" w:hAnsi="Courier"/>
           <w:sz w:val="20"/>
           <w:szCs w:val="20"/>
         </w:rPr>
-        <w:t>.then</w:t>
-      </w:r>
-      <w:proofErr w:type="gramEnd"/>
-      <w:r>
-        <w:rPr>
-          <w:rFonts w:ascii="Courier" w:hAnsi="Courier"/>
-          <w:sz w:val="20"/>
-          <w:szCs w:val="20"/>
-        </w:rPr>
-        <w:t>(</w:t>
-      </w:r>
-      <w:r>
-        <w:rPr>
-          <w:rFonts w:ascii="Courier" w:hAnsi="Courier"/>
-          <w:sz w:val="20"/>
-          <w:szCs w:val="20"/>
-        </w:rPr>
-        <w:t>(</w:t>
-      </w:r>
-      <w:r>
-        <w:rPr>
-          <w:rFonts w:ascii="Courier" w:hAnsi="Courier"/>
-          <w:sz w:val="20"/>
-          <w:szCs w:val="20"/>
-        </w:rPr>
-        <w:t>response</w:t>
-      </w:r>
-      <w:r>
-        <w:rPr>
-          <w:rFonts w:ascii="Courier" w:hAnsi="Courier"/>
-          <w:sz w:val="20"/>
-          <w:szCs w:val="20"/>
-        </w:rPr>
-        <w:t>)</w:t>
-      </w:r>
-      <w:r>
-        <w:rPr>
-          <w:rFonts w:ascii="Courier" w:hAnsi="Courier"/>
-          <w:sz w:val="20"/>
-          <w:szCs w:val="20"/>
-        </w:rPr>
-        <w:t xml:space="preserve"> =&gt; {</w:t>
+        <w:t>((response) =&gt; {</w:t>
       </w:r>
     </w:p>
     <w:p>
@@ -4416,15 +4314,7 @@
           <w:sz w:val="20"/>
           <w:szCs w:val="20"/>
         </w:rPr>
-        <w:t>}</w:t>
-      </w:r>
-      <w:r>
-        <w:rPr>
-          <w:rFonts w:ascii="Courier" w:hAnsi="Courier"/>
-          <w:sz w:val="20"/>
-          <w:szCs w:val="20"/>
-        </w:rPr>
-        <w:t>)</w:t>
+        <w:t>})</w:t>
       </w:r>
     </w:p>
     <w:p>
@@ -4844,25 +4734,7 @@
         <w:rPr>
           <w:rFonts w:asciiTheme="minorHAnsi" w:hAnsiTheme="minorHAnsi"/>
         </w:rPr>
-        <w:t xml:space="preserve"> B run</w:t>
-      </w:r>
-      <w:r>
-        <w:rPr>
-          <w:rFonts w:asciiTheme="minorHAnsi" w:hAnsiTheme="minorHAnsi"/>
-        </w:rPr>
-        <w:t xml:space="preserve"> </w:t>
-      </w:r>
-      <w:r>
-        <w:rPr>
-          <w:rFonts w:asciiTheme="minorHAnsi" w:hAnsiTheme="minorHAnsi"/>
-        </w:rPr>
-        <w:t>if the server is unable to process the request</w:t>
-      </w:r>
-      <w:r>
-        <w:rPr>
-          <w:rFonts w:asciiTheme="minorHAnsi" w:hAnsiTheme="minorHAnsi"/>
-        </w:rPr>
-        <w:t>?</w:t>
+        <w:t xml:space="preserve"> B run if the server is unable to process the request?</w:t>
       </w:r>
     </w:p>
     <w:p>
@@ -5210,7 +5082,6 @@
         </w:rPr>
         <w:t xml:space="preserve"> (</w:t>
       </w:r>
-      <w:proofErr w:type="spellStart"/>
       <w:proofErr w:type="gramStart"/>
       <w:r>
         <w:rPr>
@@ -5218,7 +5089,6 @@
         </w:rPr>
         <w:t>e.g.</w:t>
       </w:r>
-      <w:proofErr w:type="spellEnd"/>
       <w:proofErr w:type="gramEnd"/>
       <w:r>
         <w:rPr>
@@ -5272,13 +5142,7 @@
         <w:rPr>
           <w:rFonts w:asciiTheme="minorHAnsi" w:hAnsiTheme="minorHAnsi"/>
         </w:rPr>
-        <w:t xml:space="preserve"> </w:t>
-      </w:r>
-      <w:r>
-        <w:rPr>
-          <w:rFonts w:asciiTheme="minorHAnsi" w:hAnsiTheme="minorHAnsi"/>
-        </w:rPr>
-        <w:t>will execute</w:t>
+        <w:t xml:space="preserve"> will execute</w:t>
       </w:r>
       <w:r>
         <w:rPr>
@@ -5296,19 +5160,7 @@
         <w:rPr>
           <w:rFonts w:asciiTheme="minorHAnsi" w:hAnsiTheme="minorHAnsi"/>
         </w:rPr>
-        <w:t xml:space="preserve"> I</w:t>
-      </w:r>
-      <w:r>
-        <w:rPr>
-          <w:rFonts w:asciiTheme="minorHAnsi" w:hAnsiTheme="minorHAnsi"/>
-        </w:rPr>
-        <w:t xml:space="preserve">n JavaScript terminology </w:t>
-      </w:r>
-      <w:r>
-        <w:rPr>
-          <w:rFonts w:asciiTheme="minorHAnsi" w:hAnsiTheme="minorHAnsi"/>
-        </w:rPr>
-        <w:t xml:space="preserve">we say that the Promise is </w:t>
+        <w:t xml:space="preserve"> In JavaScript terminology we say that the Promise is </w:t>
       </w:r>
       <w:r>
         <w:rPr>
@@ -5342,16 +5194,8 @@
         <w:rPr>
           <w:rFonts w:asciiTheme="minorHAnsi" w:hAnsiTheme="minorHAnsi"/>
         </w:rPr>
-        <w:t xml:space="preserve"> </w:t>
-      </w:r>
-      <w:proofErr w:type="spellStart"/>
-      <w:r>
-        <w:rPr>
-          <w:rFonts w:asciiTheme="minorHAnsi" w:hAnsiTheme="minorHAnsi"/>
-        </w:rPr>
-        <w:t>method</w:t>
-      </w:r>
-      <w:proofErr w:type="spellEnd"/>
+        <w:t xml:space="preserve"> method</w:t>
+      </w:r>
       <w:r>
         <w:rPr>
           <w:rFonts w:asciiTheme="minorHAnsi" w:hAnsiTheme="minorHAnsi"/>
@@ -5420,19 +5264,7 @@
         <w:rPr>
           <w:rFonts w:asciiTheme="minorHAnsi" w:hAnsiTheme="minorHAnsi"/>
         </w:rPr>
-        <w:t xml:space="preserve"> Answer the following questions based on the above </w:t>
-      </w:r>
-      <w:r>
-        <w:rPr>
-          <w:rFonts w:asciiTheme="minorHAnsi" w:hAnsiTheme="minorHAnsi"/>
-        </w:rPr>
-        <w:t>paragraph</w:t>
-      </w:r>
-      <w:r>
-        <w:rPr>
-          <w:rFonts w:asciiTheme="minorHAnsi" w:hAnsiTheme="minorHAnsi"/>
-        </w:rPr>
-        <w:t xml:space="preserve"> to be sure you’ve picked up on the most relevant details.</w:t>
+        <w:t xml:space="preserve"> Answer the following questions based on the above paragraph to be sure you’ve picked up on the most relevant details.</w:t>
       </w:r>
     </w:p>
     <w:p>
@@ -6851,13 +6683,7 @@
         <w:rPr>
           <w:rFonts w:ascii="Courier" w:hAnsi="Courier"/>
         </w:rPr>
-        <w:t>farmdata2_modules/fd2_tabs/resources/doc</w:t>
-      </w:r>
-      <w:r>
-        <w:rPr>
-          <w:rFonts w:ascii="Courier" w:hAnsi="Courier"/>
-        </w:rPr>
-        <w:t>/index.html</w:t>
+        <w:t>farmdata2_modules/fd2_tabs/resources/doc/index.html</w:t>
       </w:r>
     </w:p>
     <w:p>
@@ -6986,7 +6812,31 @@
         <w:rPr>
           <w:rFonts w:ascii="Courier" w:hAnsi="Courier"/>
         </w:rPr>
-        <w:t>getCropToIDMap</w:t>
+        <w:t>get</w:t>
+      </w:r>
+      <w:r>
+        <w:rPr>
+          <w:rFonts w:ascii="Courier" w:hAnsi="Courier"/>
+        </w:rPr>
+        <w:t>ID</w:t>
+      </w:r>
+      <w:r>
+        <w:rPr>
+          <w:rFonts w:ascii="Courier" w:hAnsi="Courier"/>
+        </w:rPr>
+        <w:t>T</w:t>
+      </w:r>
+      <w:r>
+        <w:rPr>
+          <w:rFonts w:ascii="Courier" w:hAnsi="Courier"/>
+        </w:rPr>
+        <w:t>oCrop</w:t>
+      </w:r>
+      <w:r>
+        <w:rPr>
+          <w:rFonts w:ascii="Courier" w:hAnsi="Courier"/>
+        </w:rPr>
+        <w:t>Map</w:t>
       </w:r>
       <w:proofErr w:type="spellEnd"/>
       <w:r>
@@ -7243,20 +7093,38 @@
         <w:rPr>
           <w:rFonts w:ascii="Courier" w:hAnsi="Courier"/>
         </w:rPr>
-        <w:t>getCropToIDMap</w:t>
+        <w:t>get</w:t>
+      </w:r>
+      <w:r>
+        <w:rPr>
+          <w:rFonts w:ascii="Courier" w:hAnsi="Courier"/>
+        </w:rPr>
+        <w:t>ID</w:t>
+      </w:r>
+      <w:r>
+        <w:rPr>
+          <w:rFonts w:ascii="Courier" w:hAnsi="Courier"/>
+        </w:rPr>
+        <w:t>To</w:t>
+      </w:r>
+      <w:r>
+        <w:rPr>
+          <w:rFonts w:ascii="Courier" w:hAnsi="Courier"/>
+        </w:rPr>
+        <w:t>Crop</w:t>
+      </w:r>
+      <w:r>
+        <w:rPr>
+          <w:rFonts w:ascii="Courier" w:hAnsi="Courier"/>
+        </w:rPr>
+        <w:t>Map</w:t>
       </w:r>
       <w:proofErr w:type="spellEnd"/>
       <w:r>
         <w:rPr>
           <w:rFonts w:asciiTheme="minorHAnsi" w:hAnsiTheme="minorHAnsi"/>
         </w:rPr>
-        <w:t xml:space="preserve"> function</w:t>
-      </w:r>
-      <w:r>
-        <w:rPr>
-          <w:rFonts w:asciiTheme="minorHAnsi" w:hAnsiTheme="minorHAnsi"/>
-        </w:rPr>
-        <w:t>.  In the Map that is created by this function:</w:t>
+        <w:t xml:space="preserve"> function.  In the Map that is created by this function:</w:t>
       </w:r>
     </w:p>
     <w:p>
@@ -7361,6 +7229,12 @@
         </w:rPr>
         <w:t>c. Would this Map be most useful for converting crop IDs to crop names? Or crop names to crop IDs?</w:t>
       </w:r>
+      <w:r>
+        <w:rPr>
+          <w:rFonts w:asciiTheme="minorHAnsi" w:hAnsiTheme="minorHAnsi"/>
+        </w:rPr>
+        <w:t xml:space="preserve">  Why?</w:t>
+      </w:r>
     </w:p>
     <w:p>
       <w:pPr>
@@ -7921,7 +7795,31 @@
         <w:rPr>
           <w:rFonts w:ascii="Courier" w:hAnsi="Courier"/>
         </w:rPr>
-        <w:t>getCropToIDMap</w:t>
+        <w:t>get</w:t>
+      </w:r>
+      <w:r>
+        <w:rPr>
+          <w:rFonts w:ascii="Courier" w:hAnsi="Courier"/>
+        </w:rPr>
+        <w:t>ID</w:t>
+      </w:r>
+      <w:r>
+        <w:rPr>
+          <w:rFonts w:ascii="Courier" w:hAnsi="Courier"/>
+        </w:rPr>
+        <w:t>To</w:t>
+      </w:r>
+      <w:r>
+        <w:rPr>
+          <w:rFonts w:ascii="Courier" w:hAnsi="Courier"/>
+        </w:rPr>
+        <w:t>Crop</w:t>
+      </w:r>
+      <w:r>
+        <w:rPr>
+          <w:rFonts w:ascii="Courier" w:hAnsi="Courier"/>
+        </w:rPr>
+        <w:t>Map</w:t>
       </w:r>
       <w:proofErr w:type="spellEnd"/>
       <w:r>
@@ -7940,7 +7838,19 @@
         <w:rPr>
           <w:rFonts w:asciiTheme="minorHAnsi" w:hAnsiTheme="minorHAnsi"/>
         </w:rPr>
-        <w:t xml:space="preserve"> statement in the then clause to print the Map object to the console.  When this works the console should display something like the following when the page is loaded:</w:t>
+        <w:t xml:space="preserve"> statement in the then clause to print the Map object to the console.  When this works the console should display </w:t>
+      </w:r>
+      <w:r>
+        <w:rPr>
+          <w:rFonts w:asciiTheme="minorHAnsi" w:hAnsiTheme="minorHAnsi"/>
+        </w:rPr>
+        <w:t>the Map.  Clicking on the little triangles you can expand the sections and see the entries in the map, which show the keys and the values</w:t>
+      </w:r>
+      <w:r>
+        <w:rPr>
+          <w:rFonts w:asciiTheme="minorHAnsi" w:hAnsiTheme="minorHAnsi"/>
+        </w:rPr>
+        <w:t>:</w:t>
       </w:r>
       <w:r>
         <w:rPr>
@@ -7961,10 +7871,10 @@
           <w:rFonts w:asciiTheme="minorHAnsi" w:hAnsiTheme="minorHAnsi"/>
         </w:rPr>
         <w:drawing>
-          <wp:inline distT="0" distB="0" distL="0" distR="0" wp14:anchorId="12DEA715" wp14:editId="02BC7B31">
-            <wp:extent cx="2984500" cy="508000"/>
+          <wp:inline distT="0" distB="0" distL="0" distR="0" wp14:anchorId="473EC1EA" wp14:editId="4DA1FEEE">
+            <wp:extent cx="1409700" cy="711200"/>
             <wp:effectExtent l="0" t="0" r="0" b="0"/>
-            <wp:docPr id="1" name="Picture 1" descr="Logo, company name&#10;&#10;Description automatically generated with medium confidence"/>
+            <wp:docPr id="1" name="Picture 1" descr="Graphical user interface, text&#10;&#10;Description automatically generated"/>
             <wp:cNvGraphicFramePr>
               <a:graphicFrameLocks xmlns:a="http://schemas.openxmlformats.org/drawingml/2006/main" noChangeAspect="1"/>
             </wp:cNvGraphicFramePr>
@@ -7972,7 +7882,7 @@
               <a:graphicData uri="http://schemas.openxmlformats.org/drawingml/2006/picture">
                 <pic:pic xmlns:pic="http://schemas.openxmlformats.org/drawingml/2006/picture">
                   <pic:nvPicPr>
-                    <pic:cNvPr id="1" name="Picture 1" descr="Logo, company name&#10;&#10;Description automatically generated with medium confidence"/>
+                    <pic:cNvPr id="1" name="Picture 1" descr="Graphical user interface, text&#10;&#10;Description automatically generated"/>
                     <pic:cNvPicPr/>
                   </pic:nvPicPr>
                   <pic:blipFill>
@@ -7984,7 +7894,7 @@
                   <pic:spPr>
                     <a:xfrm>
                       <a:off x="0" y="0"/>
-                      <a:ext cx="2984500" cy="508000"/>
+                      <a:ext cx="1409700" cy="711200"/>
                     </a:xfrm>
                     <a:prstGeom prst="rect">
                       <a:avLst/>
@@ -8140,13 +8050,49 @@
         <w:rPr>
           <w:rFonts w:asciiTheme="minorHAnsi" w:hAnsiTheme="minorHAnsi"/>
         </w:rPr>
-        <w:t xml:space="preserve">25. As you saw in the last question, the Map contains the names of all of the crops as its keys.  </w:t>
-      </w:r>
-      <w:r>
-        <w:rPr>
-          <w:rFonts w:asciiTheme="minorHAnsi" w:hAnsiTheme="minorHAnsi"/>
-        </w:rPr>
-        <w:t xml:space="preserve">So, what’s left to do here is to use those keys to populate </w:t>
+        <w:t>25. As you saw in the last question, the Map contains the names of all of the</w:t>
+      </w:r>
+      <w:r>
+        <w:rPr>
+          <w:rFonts w:asciiTheme="minorHAnsi" w:hAnsiTheme="minorHAnsi"/>
+        </w:rPr>
+        <w:t xml:space="preserve"> crops</w:t>
+      </w:r>
+      <w:r>
+        <w:rPr>
+          <w:rFonts w:asciiTheme="minorHAnsi" w:hAnsiTheme="minorHAnsi"/>
+        </w:rPr>
+        <w:t xml:space="preserve"> as its </w:t>
+      </w:r>
+      <w:r>
+        <w:rPr>
+          <w:rFonts w:asciiTheme="minorHAnsi" w:hAnsiTheme="minorHAnsi"/>
+        </w:rPr>
+        <w:t>values</w:t>
+      </w:r>
+      <w:r>
+        <w:rPr>
+          <w:rFonts w:asciiTheme="minorHAnsi" w:hAnsiTheme="minorHAnsi"/>
+        </w:rPr>
+        <w:t xml:space="preserve">.  </w:t>
+      </w:r>
+      <w:r>
+        <w:rPr>
+          <w:rFonts w:asciiTheme="minorHAnsi" w:hAnsiTheme="minorHAnsi"/>
+        </w:rPr>
+        <w:t xml:space="preserve">So, what’s left to do here is to use those </w:t>
+      </w:r>
+      <w:r>
+        <w:rPr>
+          <w:rFonts w:asciiTheme="minorHAnsi" w:hAnsiTheme="minorHAnsi"/>
+        </w:rPr>
+        <w:t>values</w:t>
+      </w:r>
+      <w:r>
+        <w:rPr>
+          <w:rFonts w:asciiTheme="minorHAnsi" w:hAnsiTheme="minorHAnsi"/>
+        </w:rPr>
+        <w:t xml:space="preserve"> to populate </w:t>
       </w:r>
       <w:r>
         <w:rPr>
@@ -8173,27 +8119,74 @@
         <w:rPr>
           <w:rFonts w:asciiTheme="minorHAnsi" w:hAnsiTheme="minorHAnsi"/>
         </w:rPr>
-        <w:t xml:space="preserve">a. Once you have a Map, there is a relatively simple one-line JavaScript statement that will get all of the keys from a Map as an array.  Use your favorite search engine to find this statement and modify your </w:t>
-      </w:r>
-      <w:proofErr w:type="gramStart"/>
-      <w:r>
-        <w:rPr>
-          <w:rFonts w:ascii="Courier" w:hAnsi="Courier"/>
-        </w:rPr>
-        <w:t>created(</w:t>
-      </w:r>
-      <w:proofErr w:type="gramEnd"/>
-      <w:r>
-        <w:rPr>
-          <w:rFonts w:ascii="Courier" w:hAnsi="Courier"/>
-        </w:rPr>
-        <w:t>)</w:t>
-      </w:r>
-      <w:r>
-        <w:rPr>
-          <w:rFonts w:asciiTheme="minorHAnsi" w:hAnsiTheme="minorHAnsi"/>
-        </w:rPr>
-        <w:t xml:space="preserve"> function so that your Crop dropdown will contain all of the crop.</w:t>
+        <w:t xml:space="preserve">a. Once you have a Map, there is a relatively simple one-line JavaScript statement that will get all of the </w:t>
+      </w:r>
+      <w:r>
+        <w:rPr>
+          <w:rFonts w:asciiTheme="minorHAnsi" w:hAnsiTheme="minorHAnsi"/>
+        </w:rPr>
+        <w:t>values</w:t>
+      </w:r>
+      <w:r>
+        <w:rPr>
+          <w:rFonts w:asciiTheme="minorHAnsi" w:hAnsiTheme="minorHAnsi"/>
+        </w:rPr>
+        <w:t xml:space="preserve"> from a Map as an array.  Use your favorite search engine to find this </w:t>
+      </w:r>
+      <w:r>
+        <w:rPr>
+          <w:rFonts w:asciiTheme="minorHAnsi" w:hAnsiTheme="minorHAnsi"/>
+        </w:rPr>
+        <w:lastRenderedPageBreak/>
+        <w:t xml:space="preserve">statement and </w:t>
+      </w:r>
+      <w:r>
+        <w:rPr>
+          <w:rFonts w:asciiTheme="minorHAnsi" w:hAnsiTheme="minorHAnsi"/>
+        </w:rPr>
+        <w:t xml:space="preserve">then </w:t>
+      </w:r>
+      <w:r>
+        <w:rPr>
+          <w:rFonts w:asciiTheme="minorHAnsi" w:hAnsiTheme="minorHAnsi"/>
+        </w:rPr>
+        <w:t xml:space="preserve">modify your </w:t>
+      </w:r>
+      <w:r>
+        <w:rPr>
+          <w:rFonts w:ascii="Courier" w:hAnsi="Courier"/>
+        </w:rPr>
+        <w:t>created()</w:t>
+      </w:r>
+      <w:r>
+        <w:rPr>
+          <w:rFonts w:asciiTheme="minorHAnsi" w:hAnsiTheme="minorHAnsi"/>
+        </w:rPr>
+        <w:t xml:space="preserve"> function so that </w:t>
+      </w:r>
+      <w:r>
+        <w:rPr>
+          <w:rFonts w:asciiTheme="minorHAnsi" w:hAnsiTheme="minorHAnsi"/>
+        </w:rPr>
+        <w:t>the</w:t>
+      </w:r>
+      <w:r>
+        <w:rPr>
+          <w:rFonts w:asciiTheme="minorHAnsi" w:hAnsiTheme="minorHAnsi"/>
+        </w:rPr>
+        <w:t xml:space="preserve"> Crop dropdown will contain all of the crop</w:t>
+      </w:r>
+      <w:r>
+        <w:rPr>
+          <w:rFonts w:asciiTheme="minorHAnsi" w:hAnsiTheme="minorHAnsi"/>
+        </w:rPr>
+        <w:t>s</w:t>
+      </w:r>
+      <w:r>
+        <w:rPr>
+          <w:rFonts w:asciiTheme="minorHAnsi" w:hAnsiTheme="minorHAnsi"/>
+        </w:rPr>
+        <w:t>.</w:t>
       </w:r>
     </w:p>
     <w:p>
@@ -8211,14 +8204,6 @@
           <w:rFonts w:asciiTheme="minorHAnsi" w:hAnsiTheme="minorHAnsi"/>
         </w:rPr>
       </w:pPr>
-    </w:p>
-    <w:p>
-      <w:pPr>
-        <w:ind w:left="360"/>
-        <w:rPr>
-          <w:rFonts w:asciiTheme="minorHAnsi" w:hAnsiTheme="minorHAnsi"/>
-        </w:rPr>
-      </w:pPr>
       <w:r>
         <w:rPr>
           <w:rFonts w:asciiTheme="minorHAnsi" w:hAnsiTheme="minorHAnsi"/>
@@ -8236,7 +8221,31 @@
         <w:rPr>
           <w:rFonts w:ascii="Courier" w:hAnsi="Courier"/>
         </w:rPr>
-        <w:t>getCropToIDMap</w:t>
+        <w:t>get</w:t>
+      </w:r>
+      <w:r>
+        <w:rPr>
+          <w:rFonts w:ascii="Courier" w:hAnsi="Courier"/>
+        </w:rPr>
+        <w:t>ID</w:t>
+      </w:r>
+      <w:r>
+        <w:rPr>
+          <w:rFonts w:ascii="Courier" w:hAnsi="Courier"/>
+        </w:rPr>
+        <w:t>To</w:t>
+      </w:r>
+      <w:r>
+        <w:rPr>
+          <w:rFonts w:ascii="Courier" w:hAnsi="Courier"/>
+        </w:rPr>
+        <w:t>Crop</w:t>
+      </w:r>
+      <w:r>
+        <w:rPr>
+          <w:rFonts w:ascii="Courier" w:hAnsi="Courier"/>
+        </w:rPr>
+        <w:t>Map</w:t>
       </w:r>
       <w:proofErr w:type="spellEnd"/>
       <w:r>
@@ -8266,30 +8275,14 @@
           <w:numId w:val="10"/>
         </w:numPr>
       </w:pPr>
-      <w:r>
-        <w:fldChar w:fldCharType="begin"/>
-      </w:r>
-      <w:r>
-        <w:instrText xml:space="preserve"> HYPERLINK "</w:instrText>
-      </w:r>
-      <w:r>
-        <w:instrText>https://developer.mozilla.org/en-US/docs/Web/JavaScript/Reference/Global_Objects/Map</w:instrText>
-      </w:r>
-      <w:r>
-        <w:instrText xml:space="preserve">" </w:instrText>
-      </w:r>
-      <w:r>
-        <w:fldChar w:fldCharType="separate"/>
-      </w:r>
-      <w:r>
-        <w:rPr>
-          <w:rStyle w:val="Hyperlink"/>
-        </w:rPr>
-        <w:t>https://developer.mozilla.org/en-US/docs/Web/JavaScript/Reference/Global_Objects/Map</w:t>
-      </w:r>
-      <w:r>
-        <w:fldChar w:fldCharType="end"/>
-      </w:r>
+      <w:hyperlink r:id="rId18" w:history="1">
+        <w:r>
+          <w:rPr>
+            <w:rStyle w:val="Hyperlink"/>
+          </w:rPr>
+          <w:t>https://developer.mozilla.org/en-US/docs/Web/JavaScript/Reference/Global_Objects/Map</w:t>
+        </w:r>
+      </w:hyperlink>
       <w:r>
         <w:t xml:space="preserve"> </w:t>
       </w:r>
@@ -8767,6 +8760,7 @@
           <w:b/>
           <w:bCs/>
         </w:rPr>
+        <w:lastRenderedPageBreak/>
         <w:t>Optional:</w:t>
       </w:r>
       <w:r>
@@ -8867,7 +8861,7 @@
     </w:p>
     <w:p/>
     <w:sectPr>
-      <w:footerReference w:type="default" r:id="rId18"/>
+      <w:footerReference w:type="default" r:id="rId19"/>
       <w:pgSz w:w="12240" w:h="15840"/>
       <w:pgMar w:top="1440" w:right="1440" w:bottom="1440" w:left="1440" w:header="720" w:footer="288" w:gutter="0"/>
       <w:cols w:space="720"/>
@@ -10662,6 +10656,7 @@
   <w:style w:type="character" w:default="1" w:styleId="DefaultParagraphFont">
     <w:name w:val="Default Paragraph Font"/>
     <w:uiPriority w:val="1"/>
+    <w:semiHidden/>
     <w:unhideWhenUsed/>
   </w:style>
   <w:style w:type="table" w:default="1" w:styleId="TableNormal">

</xml_diff>

<commit_message>
Added computed properties to Activity
</commit_message>
<xml_diff>
--- a/farmdata2_modules/fd2_tabs/fd2_school/activities/06-WebAPIsSpike.docx
+++ b/farmdata2_modules/fd2_tabs/fd2_school/activities/06-WebAPIsSpike.docx
@@ -7068,6 +7068,26 @@
         </w:rPr>
         <w:t xml:space="preserve"> need the associated name, or vice versa.  So, having easy access to these maps simplifies that process.</w:t>
       </w:r>
+      <w:r>
+        <w:rPr>
+          <w:rFonts w:asciiTheme="minorHAnsi" w:hAnsiTheme="minorHAnsi"/>
+        </w:rPr>
+        <w:t xml:space="preserve">  For </w:t>
+      </w:r>
+      <w:proofErr w:type="gramStart"/>
+      <w:r>
+        <w:rPr>
+          <w:rFonts w:asciiTheme="minorHAnsi" w:hAnsiTheme="minorHAnsi"/>
+        </w:rPr>
+        <w:t>now</w:t>
+      </w:r>
+      <w:proofErr w:type="gramEnd"/>
+      <w:r>
+        <w:rPr>
+          <w:rFonts w:asciiTheme="minorHAnsi" w:hAnsiTheme="minorHAnsi"/>
+        </w:rPr>
+        <w:t xml:space="preserve"> though, they will give us an easy way to get a list of crops and areas.</w:t>
+      </w:r>
     </w:p>
     <w:p>
       <w:pPr>
@@ -7489,6 +7509,7 @@
         <w:rPr>
           <w:rFonts w:asciiTheme="minorHAnsi" w:hAnsiTheme="minorHAnsi"/>
         </w:rPr>
+        <w:lastRenderedPageBreak/>
         <w:t xml:space="preserve">The </w:t>
       </w:r>
       <w:proofErr w:type="gramStart"/>
@@ -7538,11 +7559,17 @@
           <w:rFonts w:asciiTheme="minorHAnsi" w:hAnsiTheme="minorHAnsi"/>
         </w:rPr>
       </w:pPr>
-      <w:r>
-        <w:rPr>
-          <w:rFonts w:asciiTheme="minorHAnsi" w:hAnsiTheme="minorHAnsi"/>
-        </w:rPr>
-        <w:lastRenderedPageBreak/>
+    </w:p>
+    <w:p>
+      <w:pPr>
+        <w:rPr>
+          <w:rFonts w:asciiTheme="minorHAnsi" w:hAnsiTheme="minorHAnsi"/>
+        </w:rPr>
+      </w:pPr>
+      <w:r>
+        <w:rPr>
+          <w:rFonts w:asciiTheme="minorHAnsi" w:hAnsiTheme="minorHAnsi"/>
+        </w:rPr>
         <w:t xml:space="preserve">23.  Add the following </w:t>
       </w:r>
       <w:proofErr w:type="gramStart"/>
@@ -7727,7 +7754,7 @@
     <w:p>
       <w:pPr>
         <w:rPr>
-          <w:rFonts w:asciiTheme="minorHAnsi" w:hAnsiTheme="minorHAnsi"/>
+          <w:rFonts w:asciiTheme="minorHAnsi" w:hAnsiTheme="minorHAnsi" w:cstheme="minorHAnsi"/>
         </w:rPr>
       </w:pPr>
       <w:r>
@@ -7754,7 +7781,19 @@
         <w:rPr>
           <w:rFonts w:asciiTheme="minorHAnsi" w:hAnsiTheme="minorHAnsi"/>
         </w:rPr>
-        <w:t xml:space="preserve"> when the page containing it is loaded).  Let’s change what happens in </w:t>
+        <w:t xml:space="preserve"> when the page containing it is loaded).  </w:t>
+      </w:r>
+      <w:r>
+        <w:rPr>
+          <w:rFonts w:asciiTheme="minorHAnsi" w:hAnsiTheme="minorHAnsi"/>
+        </w:rPr>
+        <w:t>So l</w:t>
+      </w:r>
+      <w:r>
+        <w:rPr>
+          <w:rFonts w:asciiTheme="minorHAnsi" w:hAnsiTheme="minorHAnsi"/>
+        </w:rPr>
+        <w:t xml:space="preserve">et’s change what happens in </w:t>
       </w:r>
       <w:proofErr w:type="gramStart"/>
       <w:r>
@@ -7774,59 +7813,347 @@
         <w:rPr>
           <w:rFonts w:asciiTheme="minorHAnsi" w:hAnsiTheme="minorHAnsi"/>
         </w:rPr>
-        <w:t xml:space="preserve"> so that it fetches the Map from crop name to crop ID.  Use the example from the </w:t>
+        <w:t xml:space="preserve"> so that it fetches the Map </w:t>
+      </w:r>
+      <w:r>
+        <w:rPr>
+          <w:rFonts w:asciiTheme="minorHAnsi" w:hAnsiTheme="minorHAnsi" w:cstheme="minorHAnsi"/>
+        </w:rPr>
+        <w:t>from crop name to crop ID</w:t>
+      </w:r>
+      <w:r>
+        <w:rPr>
+          <w:rFonts w:asciiTheme="minorHAnsi" w:hAnsiTheme="minorHAnsi" w:cstheme="minorHAnsi"/>
+        </w:rPr>
+        <w:t xml:space="preserve"> and saves it so that we can use it.</w:t>
+      </w:r>
+    </w:p>
+    <w:p>
+      <w:pPr>
+        <w:rPr>
+          <w:rFonts w:asciiTheme="minorHAnsi" w:hAnsiTheme="minorHAnsi" w:cstheme="minorHAnsi"/>
+        </w:rPr>
+      </w:pPr>
+      <w:r>
+        <w:rPr>
+          <w:rFonts w:asciiTheme="minorHAnsi" w:hAnsiTheme="minorHAnsi" w:cstheme="minorHAnsi"/>
+        </w:rPr>
+        <w:tab/>
+      </w:r>
+    </w:p>
+    <w:p>
+      <w:pPr>
+        <w:ind w:left="360"/>
+        <w:rPr>
+          <w:rFonts w:asciiTheme="minorHAnsi" w:hAnsiTheme="minorHAnsi" w:cstheme="minorHAnsi"/>
+        </w:rPr>
+      </w:pPr>
+      <w:r>
+        <w:rPr>
+          <w:rFonts w:asciiTheme="minorHAnsi" w:hAnsiTheme="minorHAnsi" w:cstheme="minorHAnsi"/>
+        </w:rPr>
+        <w:t>a. Add a new variable to your Vue data that will eventually hold the id to crop map.  Initialize that variable to</w:t>
+      </w:r>
+      <w:r>
+        <w:rPr>
+          <w:rFonts w:asciiTheme="minorHAnsi" w:hAnsiTheme="minorHAnsi" w:cstheme="minorHAnsi"/>
+        </w:rPr>
+        <w:t xml:space="preserve"> an empty array</w:t>
+      </w:r>
+      <w:r>
+        <w:rPr>
+          <w:rFonts w:asciiTheme="minorHAnsi" w:hAnsiTheme="minorHAnsi" w:cstheme="minorHAnsi"/>
+        </w:rPr>
+        <w:t xml:space="preserve"> (</w:t>
+      </w:r>
+      <w:proofErr w:type="gramStart"/>
+      <w:r>
+        <w:rPr>
+          <w:rFonts w:asciiTheme="minorHAnsi" w:hAnsiTheme="minorHAnsi" w:cstheme="minorHAnsi"/>
+        </w:rPr>
+        <w:t>e.g.</w:t>
+      </w:r>
+      <w:proofErr w:type="gramEnd"/>
+      <w:r>
+        <w:rPr>
+          <w:rFonts w:asciiTheme="minorHAnsi" w:hAnsiTheme="minorHAnsi" w:cstheme="minorHAnsi"/>
+        </w:rPr>
+        <w:t xml:space="preserve"> </w:t>
       </w:r>
       <w:proofErr w:type="spellStart"/>
       <w:r>
         <w:rPr>
-          <w:rFonts w:asciiTheme="minorHAnsi" w:hAnsiTheme="minorHAnsi"/>
+          <w:rFonts w:ascii="Courier" w:hAnsi="Courier" w:cstheme="minorHAnsi"/>
+        </w:rPr>
+        <w:t>cropMap</w:t>
+      </w:r>
+      <w:proofErr w:type="spellEnd"/>
+      <w:r>
+        <w:rPr>
+          <w:rFonts w:ascii="Courier" w:hAnsi="Courier" w:cstheme="minorHAnsi"/>
+        </w:rPr>
+        <w:t xml:space="preserve"> =</w:t>
+      </w:r>
+      <w:r>
+        <w:rPr>
+          <w:rFonts w:ascii="Courier" w:hAnsi="Courier" w:cstheme="minorHAnsi"/>
+        </w:rPr>
+        <w:t xml:space="preserve"> []</w:t>
+      </w:r>
+      <w:r>
+        <w:rPr>
+          <w:rFonts w:ascii="Courier" w:hAnsi="Courier" w:cstheme="minorHAnsi"/>
+        </w:rPr>
+        <w:t>)</w:t>
+      </w:r>
+      <w:r>
+        <w:rPr>
+          <w:rFonts w:asciiTheme="minorHAnsi" w:hAnsiTheme="minorHAnsi" w:cstheme="minorHAnsi"/>
+        </w:rPr>
+        <w:t>.</w:t>
+      </w:r>
+    </w:p>
+    <w:p>
+      <w:pPr>
+        <w:ind w:left="360"/>
+        <w:rPr>
+          <w:rFonts w:asciiTheme="minorHAnsi" w:hAnsiTheme="minorHAnsi" w:cstheme="minorHAnsi"/>
+        </w:rPr>
+      </w:pPr>
+    </w:p>
+    <w:p>
+      <w:pPr>
+        <w:ind w:left="360"/>
+        <w:rPr>
+          <w:rFonts w:asciiTheme="minorHAnsi" w:hAnsiTheme="minorHAnsi" w:cstheme="minorHAnsi"/>
+        </w:rPr>
+      </w:pPr>
+      <w:r>
+        <w:rPr>
+          <w:rFonts w:asciiTheme="minorHAnsi" w:hAnsiTheme="minorHAnsi" w:cstheme="minorHAnsi"/>
+        </w:rPr>
+        <w:t xml:space="preserve">b. </w:t>
+      </w:r>
+      <w:r>
+        <w:rPr>
+          <w:rFonts w:asciiTheme="minorHAnsi" w:hAnsiTheme="minorHAnsi" w:cstheme="minorHAnsi"/>
+        </w:rPr>
+        <w:t xml:space="preserve">Use </w:t>
+      </w:r>
+      <w:r>
+        <w:rPr>
+          <w:rFonts w:asciiTheme="minorHAnsi" w:hAnsiTheme="minorHAnsi" w:cstheme="minorHAnsi"/>
+        </w:rPr>
+        <w:t xml:space="preserve">the example from the </w:t>
+      </w:r>
+      <w:proofErr w:type="spellStart"/>
+      <w:r>
+        <w:rPr>
+          <w:rFonts w:asciiTheme="minorHAnsi" w:hAnsiTheme="minorHAnsi" w:cstheme="minorHAnsi"/>
         </w:rPr>
         <w:t>FarmOSAPI</w:t>
       </w:r>
       <w:proofErr w:type="spellEnd"/>
       <w:r>
         <w:rPr>
-          <w:rFonts w:asciiTheme="minorHAnsi" w:hAnsiTheme="minorHAnsi"/>
+          <w:rFonts w:asciiTheme="minorHAnsi" w:hAnsiTheme="minorHAnsi" w:cstheme="minorHAnsi"/>
         </w:rPr>
         <w:t xml:space="preserve"> documentation for the </w:t>
       </w:r>
       <w:proofErr w:type="spellStart"/>
       <w:r>
         <w:rPr>
-          <w:rFonts w:ascii="Courier" w:hAnsi="Courier"/>
+          <w:rFonts w:ascii="Courier" w:hAnsi="Courier" w:cstheme="minorHAnsi"/>
         </w:rPr>
         <w:t>get</w:t>
       </w:r>
       <w:r>
         <w:rPr>
-          <w:rFonts w:ascii="Courier" w:hAnsi="Courier"/>
+          <w:rFonts w:ascii="Courier" w:hAnsi="Courier" w:cstheme="minorHAnsi"/>
         </w:rPr>
         <w:t>ID</w:t>
       </w:r>
       <w:r>
         <w:rPr>
-          <w:rFonts w:ascii="Courier" w:hAnsi="Courier"/>
+          <w:rFonts w:ascii="Courier" w:hAnsi="Courier" w:cstheme="minorHAnsi"/>
         </w:rPr>
         <w:t>To</w:t>
       </w:r>
       <w:r>
         <w:rPr>
-          <w:rFonts w:ascii="Courier" w:hAnsi="Courier"/>
+          <w:rFonts w:ascii="Courier" w:hAnsi="Courier" w:cstheme="minorHAnsi"/>
         </w:rPr>
         <w:t>Crop</w:t>
       </w:r>
       <w:r>
         <w:rPr>
-          <w:rFonts w:ascii="Courier" w:hAnsi="Courier"/>
+          <w:rFonts w:ascii="Courier" w:hAnsi="Courier" w:cstheme="minorHAnsi"/>
         </w:rPr>
         <w:t>Map</w:t>
       </w:r>
       <w:proofErr w:type="spellEnd"/>
       <w:r>
         <w:rPr>
-          <w:rFonts w:asciiTheme="minorHAnsi" w:hAnsiTheme="minorHAnsi"/>
-        </w:rPr>
-        <w:t xml:space="preserve"> function. Use a </w:t>
+          <w:rFonts w:asciiTheme="minorHAnsi" w:hAnsiTheme="minorHAnsi" w:cstheme="minorHAnsi"/>
+        </w:rPr>
+        <w:t xml:space="preserve"> function</w:t>
+      </w:r>
+      <w:r>
+        <w:rPr>
+          <w:rFonts w:asciiTheme="minorHAnsi" w:hAnsiTheme="minorHAnsi" w:cstheme="minorHAnsi"/>
+        </w:rPr>
+        <w:t xml:space="preserve"> to fetch the map in the </w:t>
+      </w:r>
+      <w:proofErr w:type="gramStart"/>
+      <w:r>
+        <w:rPr>
+          <w:rFonts w:ascii="Courier" w:hAnsi="Courier" w:cstheme="minorHAnsi"/>
+        </w:rPr>
+        <w:t>created(</w:t>
+      </w:r>
+      <w:proofErr w:type="gramEnd"/>
+      <w:r>
+        <w:rPr>
+          <w:rFonts w:ascii="Courier" w:hAnsi="Courier" w:cstheme="minorHAnsi"/>
+        </w:rPr>
+        <w:t>)</w:t>
+      </w:r>
+      <w:r>
+        <w:rPr>
+          <w:rFonts w:asciiTheme="minorHAnsi" w:hAnsiTheme="minorHAnsi" w:cstheme="minorHAnsi"/>
+        </w:rPr>
+        <w:t xml:space="preserve"> function.</w:t>
+      </w:r>
+    </w:p>
+    <w:p>
+      <w:pPr>
+        <w:ind w:left="360"/>
+        <w:rPr>
+          <w:rFonts w:asciiTheme="minorHAnsi" w:hAnsiTheme="minorHAnsi" w:cstheme="minorHAnsi"/>
+        </w:rPr>
+      </w:pPr>
+    </w:p>
+    <w:p>
+      <w:pPr>
+        <w:ind w:left="360"/>
+        <w:rPr>
+          <w:rFonts w:asciiTheme="minorHAnsi" w:hAnsiTheme="minorHAnsi" w:cstheme="minorHAnsi"/>
+        </w:rPr>
+      </w:pPr>
+      <w:r>
+        <w:rPr>
+          <w:rFonts w:asciiTheme="minorHAnsi" w:hAnsiTheme="minorHAnsi" w:cstheme="minorHAnsi"/>
+        </w:rPr>
+        <w:t xml:space="preserve">c. </w:t>
+      </w:r>
+      <w:proofErr w:type="spellStart"/>
+      <w:r>
+        <w:rPr>
+          <w:rFonts w:asciiTheme="minorHAnsi" w:hAnsiTheme="minorHAnsi" w:cstheme="minorHAnsi"/>
+        </w:rPr>
+        <w:t>In</w:t>
+      </w:r>
+      <w:proofErr w:type="spellEnd"/>
+      <w:r>
+        <w:rPr>
+          <w:rFonts w:asciiTheme="minorHAnsi" w:hAnsiTheme="minorHAnsi" w:cstheme="minorHAnsi"/>
+        </w:rPr>
+        <w:t xml:space="preserve"> the </w:t>
+      </w:r>
+      <w:r>
+        <w:rPr>
+          <w:rFonts w:ascii="Courier" w:hAnsi="Courier" w:cstheme="minorHAnsi"/>
+        </w:rPr>
+        <w:t>then</w:t>
+      </w:r>
+      <w:r>
+        <w:rPr>
+          <w:rFonts w:asciiTheme="minorHAnsi" w:hAnsiTheme="minorHAnsi" w:cstheme="minorHAnsi"/>
+        </w:rPr>
+        <w:t xml:space="preserve"> clause, assign </w:t>
+      </w:r>
+      <w:proofErr w:type="spellStart"/>
+      <w:r>
+        <w:rPr>
+          <w:rFonts w:ascii="Courier" w:hAnsi="Courier" w:cstheme="minorHAnsi"/>
+        </w:rPr>
+        <w:t>theMap</w:t>
+      </w:r>
+      <w:proofErr w:type="spellEnd"/>
+      <w:r>
+        <w:rPr>
+          <w:rFonts w:asciiTheme="minorHAnsi" w:hAnsiTheme="minorHAnsi" w:cstheme="minorHAnsi"/>
+        </w:rPr>
+        <w:t xml:space="preserve"> </w:t>
+      </w:r>
+      <w:r>
+        <w:rPr>
+          <w:rFonts w:asciiTheme="minorHAnsi" w:hAnsiTheme="minorHAnsi" w:cstheme="minorHAnsi"/>
+        </w:rPr>
+        <w:t xml:space="preserve">that has been fetched </w:t>
+      </w:r>
+      <w:r>
+        <w:rPr>
+          <w:rFonts w:asciiTheme="minorHAnsi" w:hAnsiTheme="minorHAnsi" w:cstheme="minorHAnsi"/>
+        </w:rPr>
+        <w:t>to the new variable that you added to your Vue data</w:t>
+      </w:r>
+      <w:r>
+        <w:rPr>
+          <w:rFonts w:asciiTheme="minorHAnsi" w:hAnsiTheme="minorHAnsi" w:cstheme="minorHAnsi"/>
+        </w:rPr>
+        <w:t xml:space="preserve"> in step a</w:t>
+      </w:r>
+      <w:r>
+        <w:rPr>
+          <w:rFonts w:asciiTheme="minorHAnsi" w:hAnsiTheme="minorHAnsi" w:cstheme="minorHAnsi"/>
+        </w:rPr>
+        <w:t>.</w:t>
+      </w:r>
+      <w:r>
+        <w:rPr>
+          <w:rFonts w:asciiTheme="minorHAnsi" w:hAnsiTheme="minorHAnsi" w:cstheme="minorHAnsi"/>
+        </w:rPr>
+        <w:t xml:space="preserve">  Don’t forget the </w:t>
+      </w:r>
+      <w:r>
+        <w:rPr>
+          <w:rFonts w:ascii="Courier" w:hAnsi="Courier" w:cstheme="minorHAnsi"/>
+        </w:rPr>
+        <w:t>this</w:t>
+      </w:r>
+      <w:r>
+        <w:rPr>
+          <w:rFonts w:asciiTheme="minorHAnsi" w:hAnsiTheme="minorHAnsi" w:cstheme="minorHAnsi"/>
+        </w:rPr>
+        <w:t>!</w:t>
+      </w:r>
+    </w:p>
+    <w:p>
+      <w:pPr>
+        <w:rPr>
+          <w:rFonts w:asciiTheme="minorHAnsi" w:hAnsiTheme="minorHAnsi" w:cstheme="minorHAnsi"/>
+        </w:rPr>
+      </w:pPr>
+    </w:p>
+    <w:p>
+      <w:pPr>
+        <w:ind w:left="360"/>
+        <w:rPr>
+          <w:rFonts w:asciiTheme="minorHAnsi" w:hAnsiTheme="minorHAnsi"/>
+        </w:rPr>
+      </w:pPr>
+      <w:r>
+        <w:rPr>
+          <w:rFonts w:asciiTheme="minorHAnsi" w:hAnsiTheme="minorHAnsi"/>
+        </w:rPr>
+        <w:t>d</w:t>
+      </w:r>
+      <w:r>
+        <w:rPr>
+          <w:rFonts w:asciiTheme="minorHAnsi" w:hAnsiTheme="minorHAnsi"/>
+        </w:rPr>
+        <w:t xml:space="preserve">. Optional: It is good practice to ensure that something happens if an error occurs during an API request.  Otherwise debugging can be extremely difficult.  So, if you haven’t already, add a </w:t>
       </w:r>
       <w:r>
         <w:rPr>
@@ -7838,99 +8165,97 @@
         <w:rPr>
           <w:rFonts w:asciiTheme="minorHAnsi" w:hAnsiTheme="minorHAnsi"/>
         </w:rPr>
-        <w:t xml:space="preserve"> statement in the then clause to print the Map object to the console.  When this works the console should display </w:t>
-      </w:r>
-      <w:r>
-        <w:rPr>
-          <w:rFonts w:asciiTheme="minorHAnsi" w:hAnsiTheme="minorHAnsi"/>
-        </w:rPr>
-        <w:t>the Map.  Clicking on the little triangles you can expand the sections and see the entries in the map, which show the keys and the values</w:t>
-      </w:r>
-      <w:r>
-        <w:rPr>
-          <w:rFonts w:asciiTheme="minorHAnsi" w:hAnsiTheme="minorHAnsi"/>
-        </w:rPr>
-        <w:t>, as seen below</w:t>
-      </w:r>
-      <w:r>
-        <w:rPr>
-          <w:rFonts w:asciiTheme="minorHAnsi" w:hAnsiTheme="minorHAnsi"/>
-        </w:rPr>
-        <w:t>:</w:t>
-      </w:r>
-      <w:r>
-        <w:rPr>
-          <w:rFonts w:asciiTheme="minorHAnsi" w:hAnsiTheme="minorHAnsi"/>
-        </w:rPr>
-        <w:br/>
-      </w:r>
-    </w:p>
-    <w:p>
-      <w:pPr>
-        <w:jc w:val="center"/>
-        <w:rPr>
-          <w:rFonts w:asciiTheme="minorHAnsi" w:hAnsiTheme="minorHAnsi"/>
-        </w:rPr>
-      </w:pPr>
-      <w:r>
-        <w:rPr>
-          <w:rFonts w:asciiTheme="minorHAnsi" w:hAnsiTheme="minorHAnsi"/>
-        </w:rPr>
-        <w:drawing>
-          <wp:inline distT="0" distB="0" distL="0" distR="0" wp14:anchorId="473EC1EA" wp14:editId="4DA1FEEE">
-            <wp:extent cx="1409700" cy="711200"/>
-            <wp:effectExtent l="0" t="0" r="0" b="0"/>
-            <wp:docPr id="1" name="Picture 1" descr="Graphical user interface, text&#10;&#10;Description automatically generated"/>
-            <wp:cNvGraphicFramePr>
-              <a:graphicFrameLocks xmlns:a="http://schemas.openxmlformats.org/drawingml/2006/main" noChangeAspect="1"/>
-            </wp:cNvGraphicFramePr>
-            <a:graphic xmlns:a="http://schemas.openxmlformats.org/drawingml/2006/main">
-              <a:graphicData uri="http://schemas.openxmlformats.org/drawingml/2006/picture">
-                <pic:pic xmlns:pic="http://schemas.openxmlformats.org/drawingml/2006/picture">
-                  <pic:nvPicPr>
-                    <pic:cNvPr id="1" name="Picture 1" descr="Graphical user interface, text&#10;&#10;Description automatically generated"/>
-                    <pic:cNvPicPr/>
-                  </pic:nvPicPr>
-                  <pic:blipFill>
-                    <a:blip r:embed="rId17"/>
-                    <a:stretch>
-                      <a:fillRect/>
-                    </a:stretch>
-                  </pic:blipFill>
-                  <pic:spPr>
-                    <a:xfrm>
-                      <a:off x="0" y="0"/>
-                      <a:ext cx="1409700" cy="711200"/>
-                    </a:xfrm>
-                    <a:prstGeom prst="rect">
-                      <a:avLst/>
-                    </a:prstGeom>
-                  </pic:spPr>
-                </pic:pic>
-              </a:graphicData>
-            </a:graphic>
-          </wp:inline>
-        </w:drawing>
-      </w:r>
-    </w:p>
-    <w:p>
-      <w:pPr>
-        <w:rPr>
-          <w:rFonts w:asciiTheme="minorHAnsi" w:hAnsiTheme="minorHAnsi"/>
-        </w:rPr>
-      </w:pPr>
-    </w:p>
-    <w:p>
-      <w:pPr>
-        <w:rPr>
-          <w:rFonts w:asciiTheme="minorHAnsi" w:hAnsiTheme="minorHAnsi"/>
-        </w:rPr>
-      </w:pPr>
-      <w:r>
-        <w:rPr>
-          <w:rFonts w:asciiTheme="minorHAnsi" w:hAnsiTheme="minorHAnsi"/>
-        </w:rPr>
-        <w:t>Open the “Entries” of the Map object to answer the following questions:</w:t>
+        <w:t xml:space="preserve"> statement to the </w:t>
+      </w:r>
+      <w:r>
+        <w:rPr>
+          <w:rFonts w:ascii="Courier" w:hAnsi="Courier"/>
+        </w:rPr>
+        <w:t>catch</w:t>
+      </w:r>
+      <w:r>
+        <w:rPr>
+          <w:rFonts w:asciiTheme="minorHAnsi" w:hAnsiTheme="minorHAnsi"/>
+        </w:rPr>
+        <w:t xml:space="preserve"> so that if an error occurs the error message will be printed to the console.</w:t>
+      </w:r>
+    </w:p>
+    <w:p>
+      <w:pPr>
+        <w:rPr>
+          <w:rFonts w:asciiTheme="minorHAnsi" w:hAnsiTheme="minorHAnsi" w:cstheme="minorHAnsi"/>
+        </w:rPr>
+      </w:pPr>
+    </w:p>
+    <w:p>
+      <w:pPr>
+        <w:rPr>
+          <w:rFonts w:asciiTheme="minorHAnsi" w:hAnsiTheme="minorHAnsi"/>
+        </w:rPr>
+      </w:pPr>
+      <w:r>
+        <w:rPr>
+          <w:rFonts w:asciiTheme="minorHAnsi" w:hAnsiTheme="minorHAnsi" w:cstheme="minorHAnsi"/>
+        </w:rPr>
+        <w:t xml:space="preserve">25. Now reload the page and use the Vue </w:t>
+      </w:r>
+      <w:proofErr w:type="spellStart"/>
+      <w:r>
+        <w:rPr>
+          <w:rFonts w:asciiTheme="minorHAnsi" w:hAnsiTheme="minorHAnsi" w:cstheme="minorHAnsi"/>
+        </w:rPr>
+        <w:t>DevTools</w:t>
+      </w:r>
+      <w:proofErr w:type="spellEnd"/>
+      <w:r>
+        <w:rPr>
+          <w:rFonts w:asciiTheme="minorHAnsi" w:hAnsiTheme="minorHAnsi" w:cstheme="minorHAnsi"/>
+        </w:rPr>
+        <w:t xml:space="preserve"> to inspect the </w:t>
+      </w:r>
+      <w:r>
+        <w:rPr>
+          <w:rFonts w:asciiTheme="minorHAnsi" w:hAnsiTheme="minorHAnsi" w:cstheme="minorHAnsi"/>
+        </w:rPr>
+        <w:t>M</w:t>
+      </w:r>
+      <w:r>
+        <w:rPr>
+          <w:rFonts w:asciiTheme="minorHAnsi" w:hAnsiTheme="minorHAnsi" w:cstheme="minorHAnsi"/>
+        </w:rPr>
+        <w:t xml:space="preserve">ap that you saved into your Vue data. </w:t>
+      </w:r>
+      <w:r>
+        <w:rPr>
+          <w:rFonts w:asciiTheme="minorHAnsi" w:hAnsiTheme="minorHAnsi" w:cstheme="minorHAnsi"/>
+        </w:rPr>
+        <w:t xml:space="preserve">You can click the little triangles to inspect the Map contents. </w:t>
+      </w:r>
+      <w:r>
+        <w:rPr>
+          <w:rFonts w:asciiTheme="minorHAnsi" w:hAnsiTheme="minorHAnsi" w:cstheme="minorHAnsi"/>
+        </w:rPr>
+        <w:t xml:space="preserve">Use the information </w:t>
+      </w:r>
+      <w:r>
+        <w:rPr>
+          <w:rFonts w:asciiTheme="minorHAnsi" w:hAnsiTheme="minorHAnsi" w:cstheme="minorHAnsi"/>
+        </w:rPr>
+        <w:t xml:space="preserve">in the Vue </w:t>
+      </w:r>
+      <w:proofErr w:type="spellStart"/>
+      <w:r>
+        <w:rPr>
+          <w:rFonts w:asciiTheme="minorHAnsi" w:hAnsiTheme="minorHAnsi" w:cstheme="minorHAnsi"/>
+        </w:rPr>
+        <w:t>DevTools</w:t>
+      </w:r>
+      <w:proofErr w:type="spellEnd"/>
+      <w:r>
+        <w:rPr>
+          <w:rFonts w:asciiTheme="minorHAnsi" w:hAnsiTheme="minorHAnsi" w:cstheme="minorHAnsi"/>
+        </w:rPr>
+        <w:t xml:space="preserve"> to answer the following questions:</w:t>
       </w:r>
     </w:p>
     <w:p>
@@ -7951,13 +8276,13 @@
           <w:rFonts w:asciiTheme="minorHAnsi" w:hAnsiTheme="minorHAnsi"/>
         </w:rPr>
         <w:tab/>
-        <w:t xml:space="preserve">a. What is the ID of </w:t>
-      </w:r>
-      <w:r>
-        <w:rPr>
-          <w:rFonts w:asciiTheme="minorHAnsi" w:hAnsiTheme="minorHAnsi"/>
-        </w:rPr>
-        <w:t>BROCCOLI</w:t>
+        <w:t xml:space="preserve">a. What </w:t>
+      </w:r>
+      <w:r>
+        <w:rPr>
+          <w:rFonts w:asciiTheme="minorHAnsi" w:hAnsiTheme="minorHAnsi"/>
+        </w:rPr>
+        <w:t>are the key and value that appear at entry 0 in the Map</w:t>
       </w:r>
       <w:r>
         <w:rPr>
@@ -7995,28 +8320,23 @@
     </w:p>
     <w:p>
       <w:pPr>
-        <w:rPr>
-          <w:rFonts w:asciiTheme="minorHAnsi" w:hAnsiTheme="minorHAnsi"/>
-        </w:rPr>
-      </w:pPr>
-      <w:r>
-        <w:rPr>
-          <w:rFonts w:asciiTheme="minorHAnsi" w:hAnsiTheme="minorHAnsi"/>
-        </w:rPr>
-        <w:tab/>
+        <w:ind w:left="360"/>
+        <w:rPr>
+          <w:rFonts w:asciiTheme="minorHAnsi" w:hAnsiTheme="minorHAnsi"/>
+        </w:rPr>
+      </w:pPr>
+      <w:r>
+        <w:rPr>
+          <w:rFonts w:asciiTheme="minorHAnsi" w:hAnsiTheme="minorHAnsi"/>
+        </w:rPr>
+        <w:lastRenderedPageBreak/>
         <w:t xml:space="preserve">b. </w:t>
       </w:r>
       <w:r>
         <w:rPr>
           <w:rFonts w:asciiTheme="minorHAnsi" w:hAnsiTheme="minorHAnsi"/>
         </w:rPr>
-        <w:t>Which</w:t>
-      </w:r>
-      <w:r>
-        <w:rPr>
-          <w:rFonts w:asciiTheme="minorHAnsi" w:hAnsiTheme="minorHAnsi"/>
-        </w:rPr>
-        <w:t xml:space="preserve"> crop has the ID 105?</w:t>
+        <w:t>What is the key that maps to BOKCHOY? Hint: Just open a few more of the Map entries until you find BOKCHOY.</w:t>
       </w:r>
     </w:p>
     <w:p>
@@ -8050,455 +8370,180 @@
       <w:pPr>
         <w:rPr>
           <w:rFonts w:asciiTheme="minorHAnsi" w:hAnsiTheme="minorHAnsi"/>
-        </w:rPr>
-      </w:pPr>
-      <w:r>
-        <w:rPr>
-          <w:rFonts w:asciiTheme="minorHAnsi" w:hAnsiTheme="minorHAnsi"/>
-        </w:rPr>
-        <w:t>25. As you saw in the last question, the Map contains the names of all of the</w:t>
-      </w:r>
-      <w:r>
-        <w:rPr>
-          <w:rFonts w:asciiTheme="minorHAnsi" w:hAnsiTheme="minorHAnsi"/>
-        </w:rPr>
-        <w:t xml:space="preserve"> crops</w:t>
-      </w:r>
-      <w:r>
-        <w:rPr>
-          <w:rFonts w:asciiTheme="minorHAnsi" w:hAnsiTheme="minorHAnsi"/>
-        </w:rPr>
-        <w:t xml:space="preserve"> as its </w:t>
-      </w:r>
-      <w:r>
-        <w:rPr>
-          <w:rFonts w:asciiTheme="minorHAnsi" w:hAnsiTheme="minorHAnsi"/>
-        </w:rPr>
-        <w:t>values</w:t>
-      </w:r>
-      <w:r>
-        <w:rPr>
-          <w:rFonts w:asciiTheme="minorHAnsi" w:hAnsiTheme="minorHAnsi"/>
-        </w:rPr>
-        <w:t xml:space="preserve">.  </w:t>
-      </w:r>
-      <w:r>
-        <w:rPr>
-          <w:rFonts w:asciiTheme="minorHAnsi" w:hAnsiTheme="minorHAnsi"/>
-        </w:rPr>
-        <w:t xml:space="preserve">So, what’s left to do here is to use those </w:t>
-      </w:r>
-      <w:r>
-        <w:rPr>
-          <w:rFonts w:asciiTheme="minorHAnsi" w:hAnsiTheme="minorHAnsi"/>
-        </w:rPr>
-        <w:t>values</w:t>
-      </w:r>
-      <w:r>
-        <w:rPr>
-          <w:rFonts w:asciiTheme="minorHAnsi" w:hAnsiTheme="minorHAnsi"/>
-        </w:rPr>
-        <w:t xml:space="preserve"> to populate </w:t>
-      </w:r>
-      <w:r>
-        <w:rPr>
-          <w:rFonts w:asciiTheme="minorHAnsi" w:hAnsiTheme="minorHAnsi"/>
-        </w:rPr>
-        <w:t>the Crop dropdown.</w:t>
-      </w:r>
-    </w:p>
-    <w:p>
-      <w:pPr>
-        <w:rPr>
-          <w:rFonts w:asciiTheme="minorHAnsi" w:hAnsiTheme="minorHAnsi"/>
-        </w:rPr>
-      </w:pPr>
-    </w:p>
-    <w:p>
-      <w:pPr>
-        <w:ind w:left="360"/>
-        <w:rPr>
-          <w:rFonts w:asciiTheme="minorHAnsi" w:hAnsiTheme="minorHAnsi"/>
-        </w:rPr>
-      </w:pPr>
-      <w:r>
-        <w:rPr>
-          <w:rFonts w:asciiTheme="minorHAnsi" w:hAnsiTheme="minorHAnsi"/>
-        </w:rPr>
-        <w:t xml:space="preserve">a. Once you have a Map, there is a relatively simple one-line JavaScript statement that will get all of the </w:t>
-      </w:r>
-      <w:r>
-        <w:rPr>
-          <w:rFonts w:asciiTheme="minorHAnsi" w:hAnsiTheme="minorHAnsi"/>
-        </w:rPr>
-        <w:t>values</w:t>
-      </w:r>
-      <w:r>
-        <w:rPr>
-          <w:rFonts w:asciiTheme="minorHAnsi" w:hAnsiTheme="minorHAnsi"/>
-        </w:rPr>
-        <w:t xml:space="preserve"> from a Map as an array.  Use your favorite search engine to find this </w:t>
-      </w:r>
-      <w:r>
-        <w:rPr>
-          <w:rFonts w:asciiTheme="minorHAnsi" w:hAnsiTheme="minorHAnsi"/>
-        </w:rPr>
-        <w:lastRenderedPageBreak/>
-        <w:t xml:space="preserve">statement and </w:t>
-      </w:r>
-      <w:r>
-        <w:rPr>
-          <w:rFonts w:asciiTheme="minorHAnsi" w:hAnsiTheme="minorHAnsi"/>
-        </w:rPr>
-        <w:t xml:space="preserve">then </w:t>
-      </w:r>
-      <w:r>
-        <w:rPr>
-          <w:rFonts w:asciiTheme="minorHAnsi" w:hAnsiTheme="minorHAnsi"/>
-        </w:rPr>
-        <w:t xml:space="preserve">modify your </w:t>
-      </w:r>
-      <w:proofErr w:type="gramStart"/>
-      <w:r>
-        <w:rPr>
-          <w:rFonts w:ascii="Courier" w:hAnsi="Courier"/>
-        </w:rPr>
-        <w:t>created(</w:t>
-      </w:r>
-      <w:proofErr w:type="gramEnd"/>
-      <w:r>
-        <w:rPr>
-          <w:rFonts w:ascii="Courier" w:hAnsi="Courier"/>
-        </w:rPr>
-        <w:t>)</w:t>
-      </w:r>
-      <w:r>
-        <w:rPr>
-          <w:rFonts w:asciiTheme="minorHAnsi" w:hAnsiTheme="minorHAnsi"/>
-        </w:rPr>
-        <w:t xml:space="preserve"> function so that </w:t>
-      </w:r>
-      <w:r>
-        <w:rPr>
-          <w:rFonts w:asciiTheme="minorHAnsi" w:hAnsiTheme="minorHAnsi"/>
-        </w:rPr>
-        <w:t>the</w:t>
-      </w:r>
-      <w:r>
-        <w:rPr>
-          <w:rFonts w:asciiTheme="minorHAnsi" w:hAnsiTheme="minorHAnsi"/>
-        </w:rPr>
-        <w:t xml:space="preserve"> Crop dropdown will contain all of the crop</w:t>
-      </w:r>
-      <w:r>
-        <w:rPr>
-          <w:rFonts w:asciiTheme="minorHAnsi" w:hAnsiTheme="minorHAnsi"/>
-        </w:rPr>
-        <w:t>s</w:t>
-      </w:r>
-      <w:r>
-        <w:rPr>
-          <w:rFonts w:asciiTheme="minorHAnsi" w:hAnsiTheme="minorHAnsi"/>
-        </w:rPr>
-        <w:t>.</w:t>
-      </w:r>
-    </w:p>
-    <w:p>
-      <w:pPr>
-        <w:ind w:left="360"/>
-        <w:rPr>
-          <w:rFonts w:asciiTheme="minorHAnsi" w:hAnsiTheme="minorHAnsi"/>
-        </w:rPr>
-      </w:pPr>
-    </w:p>
-    <w:p>
-      <w:pPr>
-        <w:ind w:left="360"/>
-        <w:rPr>
-          <w:rFonts w:asciiTheme="minorHAnsi" w:hAnsiTheme="minorHAnsi"/>
-        </w:rPr>
-      </w:pPr>
-      <w:r>
-        <w:rPr>
-          <w:rFonts w:asciiTheme="minorHAnsi" w:hAnsiTheme="minorHAnsi"/>
-        </w:rPr>
-        <w:t>b. Optional:</w:t>
-      </w:r>
-      <w:r>
-        <w:rPr>
-          <w:rFonts w:asciiTheme="minorHAnsi" w:hAnsiTheme="minorHAnsi"/>
-        </w:rPr>
-        <w:t xml:space="preserve"> In some browsers the list of crops will appear in alphabetical order, only because that is the order that the </w:t>
-      </w:r>
-      <w:proofErr w:type="spellStart"/>
-      <w:r>
-        <w:rPr>
-          <w:rFonts w:ascii="Courier" w:hAnsi="Courier"/>
-        </w:rPr>
-        <w:t>get</w:t>
-      </w:r>
-      <w:r>
-        <w:rPr>
-          <w:rFonts w:ascii="Courier" w:hAnsi="Courier"/>
-        </w:rPr>
-        <w:t>ID</w:t>
-      </w:r>
-      <w:r>
-        <w:rPr>
-          <w:rFonts w:ascii="Courier" w:hAnsi="Courier"/>
-        </w:rPr>
-        <w:t>To</w:t>
-      </w:r>
-      <w:r>
-        <w:rPr>
-          <w:rFonts w:ascii="Courier" w:hAnsi="Courier"/>
-        </w:rPr>
-        <w:t>Crop</w:t>
-      </w:r>
-      <w:r>
-        <w:rPr>
-          <w:rFonts w:ascii="Courier" w:hAnsi="Courier"/>
-        </w:rPr>
-        <w:t>Map</w:t>
-      </w:r>
-      <w:proofErr w:type="spellEnd"/>
-      <w:r>
-        <w:rPr>
-          <w:rFonts w:asciiTheme="minorHAnsi" w:hAnsiTheme="minorHAnsi"/>
-        </w:rPr>
-        <w:t xml:space="preserve"> placed them into the Map.  But the MDN Documentation describing the “Key Order” for the Map class says that “</w:t>
-      </w:r>
-      <w:r>
-        <w:rPr>
-          <w:rFonts w:asciiTheme="minorHAnsi" w:hAnsiTheme="minorHAnsi"/>
-        </w:rPr>
-        <w:t>it's best not to rely on property order.</w:t>
-      </w:r>
-      <w:r>
-        <w:rPr>
-          <w:rFonts w:asciiTheme="minorHAnsi" w:hAnsiTheme="minorHAnsi"/>
-        </w:rPr>
-        <w:t xml:space="preserve">” </w:t>
+          <w:b/>
+          <w:bCs/>
+          <w:u w:val="single"/>
+        </w:rPr>
+      </w:pPr>
+      <w:r>
+        <w:rPr>
+          <w:rFonts w:asciiTheme="minorHAnsi" w:hAnsiTheme="minorHAnsi"/>
+          <w:b/>
+          <w:bCs/>
+          <w:u w:val="single"/>
+        </w:rPr>
+        <w:t>Vue Computed Properties:</w:t>
+      </w:r>
+    </w:p>
+    <w:p>
+      <w:pPr>
+        <w:rPr>
+          <w:rFonts w:asciiTheme="minorHAnsi" w:hAnsiTheme="minorHAnsi"/>
+        </w:rPr>
+      </w:pPr>
+    </w:p>
+    <w:p>
+      <w:pPr>
+        <w:rPr>
+          <w:rFonts w:asciiTheme="minorHAnsi" w:hAnsiTheme="minorHAnsi" w:cstheme="minorHAnsi"/>
+        </w:rPr>
+      </w:pPr>
+      <w:r>
+        <w:rPr>
+          <w:rFonts w:asciiTheme="minorHAnsi" w:hAnsiTheme="minorHAnsi"/>
+        </w:rPr>
+        <w:t xml:space="preserve">It might be tempting now to just take the values from the ID to crop Map and use them to replace your hard coded array of crops.  While that would work, the preferred way to do this in Vue is with a </w:t>
+      </w:r>
+      <w:r>
+        <w:rPr>
+          <w:rFonts w:asciiTheme="minorHAnsi" w:hAnsiTheme="minorHAnsi"/>
+          <w:i/>
+          <w:iCs/>
+        </w:rPr>
+        <w:t>computed property</w:t>
+      </w:r>
+      <w:r>
+        <w:rPr>
+          <w:rFonts w:asciiTheme="minorHAnsi" w:hAnsiTheme="minorHAnsi"/>
+        </w:rPr>
+        <w:t xml:space="preserve">. </w:t>
+      </w:r>
+    </w:p>
+    <w:p>
+      <w:pPr>
+        <w:rPr>
+          <w:rFonts w:asciiTheme="minorHAnsi" w:hAnsiTheme="minorHAnsi" w:cstheme="minorHAnsi"/>
+        </w:rPr>
+      </w:pPr>
+    </w:p>
+    <w:p>
+      <w:pPr>
+        <w:rPr>
+          <w:rFonts w:asciiTheme="minorHAnsi" w:hAnsiTheme="minorHAnsi" w:cstheme="minorHAnsi"/>
+        </w:rPr>
+      </w:pPr>
+      <w:r>
+        <w:rPr>
+          <w:rFonts w:asciiTheme="minorHAnsi" w:hAnsiTheme="minorHAnsi" w:cstheme="minorHAnsi"/>
+        </w:rPr>
+        <w:t xml:space="preserve">Find </w:t>
+      </w:r>
+      <w:r>
+        <w:rPr>
+          <w:rFonts w:asciiTheme="minorHAnsi" w:hAnsiTheme="minorHAnsi" w:cstheme="minorHAnsi"/>
+        </w:rPr>
+        <w:t xml:space="preserve">and watch </w:t>
+      </w:r>
+      <w:r>
+        <w:rPr>
+          <w:rFonts w:asciiTheme="minorHAnsi" w:hAnsiTheme="minorHAnsi" w:cstheme="minorHAnsi"/>
+        </w:rPr>
+        <w:t xml:space="preserve">the </w:t>
+      </w:r>
+      <w:r>
+        <w:rPr>
+          <w:rFonts w:asciiTheme="minorHAnsi" w:hAnsiTheme="minorHAnsi" w:cstheme="minorHAnsi"/>
+          <w:i/>
+          <w:iCs/>
+        </w:rPr>
+        <w:t xml:space="preserve">Computed Properties (3:08) </w:t>
+      </w:r>
+      <w:r>
+        <w:rPr>
+          <w:rFonts w:asciiTheme="minorHAnsi" w:hAnsiTheme="minorHAnsi" w:cstheme="minorHAnsi"/>
+        </w:rPr>
+        <w:t xml:space="preserve">in the free </w:t>
+      </w:r>
+      <w:r>
+        <w:rPr>
+          <w:rFonts w:asciiTheme="minorHAnsi" w:hAnsiTheme="minorHAnsi" w:cstheme="minorHAnsi"/>
+          <w:i/>
+          <w:iCs/>
+        </w:rPr>
+        <w:t>Vue.js Fundamentals</w:t>
+      </w:r>
+      <w:r>
+        <w:rPr>
+          <w:rFonts w:asciiTheme="minorHAnsi" w:hAnsiTheme="minorHAnsi" w:cstheme="minorHAnsi"/>
+        </w:rPr>
+        <w:t xml:space="preserve"> course</w:t>
+      </w:r>
+      <w:r>
+        <w:rPr>
+          <w:rFonts w:asciiTheme="minorHAnsi" w:hAnsiTheme="minorHAnsi" w:cstheme="minorHAnsi"/>
+        </w:rPr>
+        <w:t>, then use the information in the video to answer the following questions.</w:t>
       </w:r>
     </w:p>
     <w:p>
       <w:pPr>
         <w:pStyle w:val="ListParagraph"/>
         <w:numPr>
-          <w:ilvl w:val="1"/>
+          <w:ilvl w:val="0"/>
           <w:numId w:val="10"/>
         </w:numPr>
-      </w:pPr>
-      <w:hyperlink r:id="rId18" w:history="1">
+        <w:rPr>
+          <w:rFonts w:cstheme="minorHAnsi"/>
+          <w:b/>
+          <w:bCs/>
+          <w:u w:val="single"/>
+        </w:rPr>
+      </w:pPr>
+      <w:hyperlink r:id="rId17" w:history="1">
         <w:r>
           <w:rPr>
             <w:rStyle w:val="Hyperlink"/>
           </w:rPr>
-          <w:t>https://developer.mozilla.org/en-US/docs/Web/JavaScript/Reference/Global_Objects/Map</w:t>
+          <w:t>https://vueschool.io/courses/vuejs-fundamentals</w:t>
         </w:r>
       </w:hyperlink>
-      <w:r>
-        <w:t xml:space="preserve"> </w:t>
-      </w:r>
-    </w:p>
-    <w:p>
-      <w:pPr>
-        <w:ind w:left="360"/>
-        <w:rPr>
-          <w:rFonts w:asciiTheme="minorHAnsi" w:hAnsiTheme="minorHAnsi"/>
-        </w:rPr>
-      </w:pPr>
-    </w:p>
-    <w:p>
-      <w:pPr>
-        <w:ind w:left="360"/>
-        <w:rPr>
-          <w:rFonts w:asciiTheme="minorHAnsi" w:hAnsiTheme="minorHAnsi"/>
-        </w:rPr>
-      </w:pPr>
-      <w:r>
-        <w:rPr>
-          <w:rFonts w:asciiTheme="minorHAnsi" w:hAnsiTheme="minorHAnsi"/>
-        </w:rPr>
-        <w:t>So as not to rely on the order</w:t>
-      </w:r>
-      <w:r>
-        <w:rPr>
-          <w:rFonts w:asciiTheme="minorHAnsi" w:hAnsiTheme="minorHAnsi"/>
-        </w:rPr>
-        <w:t xml:space="preserve"> of the key properties</w:t>
-      </w:r>
-      <w:r>
-        <w:rPr>
-          <w:rFonts w:asciiTheme="minorHAnsi" w:hAnsiTheme="minorHAnsi"/>
-        </w:rPr>
-        <w:t xml:space="preserve"> and thus to ensure that the crops are always alphabetical the array should be sorted. Use your favorite search engine to find out how to sort an array in JavaScript.  Use what you find in the </w:t>
-      </w:r>
-      <w:proofErr w:type="gramStart"/>
-      <w:r>
-        <w:rPr>
-          <w:rFonts w:ascii="Courier" w:hAnsi="Courier"/>
-        </w:rPr>
-        <w:t>created(</w:t>
-      </w:r>
-      <w:proofErr w:type="gramEnd"/>
-      <w:r>
-        <w:rPr>
-          <w:rFonts w:ascii="Courier" w:hAnsi="Courier"/>
-        </w:rPr>
-        <w:t>)</w:t>
-      </w:r>
-      <w:r>
-        <w:rPr>
-          <w:rFonts w:asciiTheme="minorHAnsi" w:hAnsiTheme="minorHAnsi"/>
-        </w:rPr>
-        <w:t xml:space="preserve"> function so that the Crop dropdown will always be sorted alphabetically.</w:t>
-      </w:r>
-    </w:p>
-    <w:p>
-      <w:pPr>
-        <w:rPr>
-          <w:rFonts w:asciiTheme="minorHAnsi" w:hAnsiTheme="minorHAnsi"/>
-        </w:rPr>
-      </w:pPr>
-    </w:p>
-    <w:p>
-      <w:pPr>
-        <w:rPr>
-          <w:rFonts w:asciiTheme="minorHAnsi" w:hAnsiTheme="minorHAnsi"/>
-        </w:rPr>
-      </w:pPr>
-      <w:r>
-        <w:rPr>
-          <w:rFonts w:asciiTheme="minorHAnsi" w:hAnsiTheme="minorHAnsi"/>
-        </w:rPr>
-        <w:t xml:space="preserve">26. </w:t>
-      </w:r>
-      <w:r>
-        <w:rPr>
-          <w:rFonts w:asciiTheme="minorHAnsi" w:hAnsiTheme="minorHAnsi"/>
-        </w:rPr>
-        <w:t xml:space="preserve">Optional: </w:t>
-      </w:r>
-      <w:r>
-        <w:rPr>
-          <w:rFonts w:asciiTheme="minorHAnsi" w:hAnsiTheme="minorHAnsi"/>
-        </w:rPr>
-        <w:t xml:space="preserve">It is good practice to ensure that something happens if an error occurs during an API request.  Otherwise debugging can be extremely difficult.  So, if you haven’t already, add a </w:t>
-      </w:r>
-      <w:r>
-        <w:rPr>
-          <w:rFonts w:ascii="Courier" w:hAnsi="Courier"/>
-        </w:rPr>
-        <w:t>console.log</w:t>
-      </w:r>
-      <w:r>
-        <w:rPr>
-          <w:rFonts w:asciiTheme="minorHAnsi" w:hAnsiTheme="minorHAnsi"/>
-        </w:rPr>
-        <w:t xml:space="preserve"> statement to the </w:t>
-      </w:r>
-      <w:r>
-        <w:rPr>
-          <w:rFonts w:ascii="Courier" w:hAnsi="Courier"/>
-        </w:rPr>
-        <w:t>catch</w:t>
-      </w:r>
-      <w:r>
-        <w:rPr>
-          <w:rFonts w:asciiTheme="minorHAnsi" w:hAnsiTheme="minorHAnsi"/>
-        </w:rPr>
-        <w:t xml:space="preserve"> so that if an error occurs the error message will be printed to the console.</w:t>
-      </w:r>
-    </w:p>
-    <w:p>
-      <w:pPr>
-        <w:rPr>
-          <w:rFonts w:asciiTheme="minorHAnsi" w:hAnsiTheme="minorHAnsi"/>
-        </w:rPr>
-      </w:pPr>
-    </w:p>
-    <w:p>
-      <w:pPr>
-        <w:rPr>
-          <w:rFonts w:asciiTheme="minorHAnsi" w:hAnsiTheme="minorHAnsi"/>
-        </w:rPr>
-      </w:pPr>
-      <w:r>
-        <w:rPr>
-          <w:rFonts w:asciiTheme="minorHAnsi" w:hAnsiTheme="minorHAnsi"/>
-        </w:rPr>
-        <w:t>2</w:t>
-      </w:r>
-      <w:r>
-        <w:rPr>
-          <w:rFonts w:asciiTheme="minorHAnsi" w:hAnsiTheme="minorHAnsi"/>
-        </w:rPr>
-        <w:t>7</w:t>
-      </w:r>
-      <w:r>
-        <w:rPr>
-          <w:rFonts w:asciiTheme="minorHAnsi" w:hAnsiTheme="minorHAnsi"/>
+    </w:p>
+    <w:p>
+      <w:pPr>
+        <w:rPr>
+          <w:rFonts w:asciiTheme="minorHAnsi" w:hAnsiTheme="minorHAnsi" w:cstheme="minorHAnsi"/>
+        </w:rPr>
+      </w:pPr>
+    </w:p>
+    <w:p>
+      <w:pPr>
+        <w:rPr>
+          <w:rFonts w:asciiTheme="minorHAnsi" w:hAnsiTheme="minorHAnsi" w:cstheme="minorHAnsi"/>
+        </w:rPr>
+      </w:pPr>
+      <w:r>
+        <w:rPr>
+          <w:rFonts w:asciiTheme="minorHAnsi" w:hAnsiTheme="minorHAnsi" w:cstheme="minorHAnsi"/>
+        </w:rPr>
+        <w:t>26</w:t>
+      </w:r>
+      <w:r>
+        <w:rPr>
+          <w:rFonts w:asciiTheme="minorHAnsi" w:hAnsiTheme="minorHAnsi" w:cstheme="minorHAnsi"/>
         </w:rPr>
         <w:t xml:space="preserve">. </w:t>
       </w:r>
       <w:r>
         <w:rPr>
-          <w:rFonts w:asciiTheme="minorHAnsi" w:hAnsiTheme="minorHAnsi"/>
-        </w:rPr>
-        <w:t>Commit your changes to your feature branch with a meaningful commit message and push it to your origin.  Recall that this also updates your Draft Pull Request.</w:t>
-      </w:r>
-    </w:p>
-    <w:p>
-      <w:pPr>
-        <w:rPr>
-          <w:rFonts w:asciiTheme="minorHAnsi" w:hAnsiTheme="minorHAnsi"/>
-        </w:rPr>
-      </w:pPr>
-    </w:p>
-    <w:p>
-      <w:pPr>
-        <w:rPr>
-          <w:rFonts w:asciiTheme="minorHAnsi" w:hAnsiTheme="minorHAnsi"/>
-        </w:rPr>
-      </w:pPr>
-      <w:r>
-        <w:rPr>
-          <w:rFonts w:asciiTheme="minorHAnsi" w:hAnsiTheme="minorHAnsi"/>
-        </w:rPr>
-        <w:t xml:space="preserve">28.  You will notice that it takes a few moments after the page loads for the Crops dropdown to populate with all of the crops.  Briefly explain why you think that delay </w:t>
-      </w:r>
-      <w:proofErr w:type="gramStart"/>
-      <w:r>
-        <w:rPr>
-          <w:rFonts w:asciiTheme="minorHAnsi" w:hAnsiTheme="minorHAnsi"/>
-        </w:rPr>
-        <w:t>occurs?</w:t>
-      </w:r>
-      <w:proofErr w:type="gramEnd"/>
-      <w:r>
-        <w:rPr>
-          <w:rFonts w:asciiTheme="minorHAnsi" w:hAnsiTheme="minorHAnsi"/>
-        </w:rPr>
-        <w:t xml:space="preserve">  Hint: Think about the </w:t>
-      </w:r>
-      <w:r>
-        <w:rPr>
-          <w:rFonts w:asciiTheme="minorHAnsi" w:hAnsiTheme="minorHAnsi"/>
-        </w:rPr>
-        <w:t xml:space="preserve">API request and the </w:t>
-      </w:r>
-      <w:r>
-        <w:rPr>
-          <w:rFonts w:asciiTheme="minorHAnsi" w:hAnsiTheme="minorHAnsi"/>
-        </w:rPr>
-        <w:t>Promise that is being used.</w:t>
-      </w:r>
-    </w:p>
-    <w:p>
-      <w:pPr>
-        <w:rPr>
-          <w:rFonts w:asciiTheme="minorHAnsi" w:hAnsiTheme="minorHAnsi"/>
+          <w:rFonts w:asciiTheme="minorHAnsi" w:hAnsiTheme="minorHAnsi" w:cstheme="minorHAnsi"/>
+        </w:rPr>
+        <w:t>What does the video say that computed properties let us do?  Hint: It’s right at the start of the video.</w:t>
+      </w:r>
+    </w:p>
+    <w:p>
+      <w:pPr>
+        <w:rPr>
+          <w:rFonts w:asciiTheme="minorHAnsi" w:hAnsiTheme="minorHAnsi" w:cstheme="minorHAnsi"/>
         </w:rPr>
       </w:pPr>
     </w:p>
@@ -8511,298 +8556,74 @@
           <w:right w:val="thinThickThinSmallGap" w:sz="24" w:space="4" w:color="0070C0"/>
         </w:pBdr>
         <w:rPr>
-          <w:rFonts w:asciiTheme="minorHAnsi" w:hAnsiTheme="minorHAnsi"/>
-        </w:rPr>
-      </w:pPr>
-    </w:p>
-    <w:p>
-      <w:pPr>
-        <w:rPr>
-          <w:rFonts w:asciiTheme="minorHAnsi" w:hAnsiTheme="minorHAnsi"/>
-        </w:rPr>
-      </w:pPr>
-    </w:p>
-    <w:p>
-      <w:pPr>
-        <w:rPr>
-          <w:rFonts w:asciiTheme="minorHAnsi" w:hAnsiTheme="minorHAnsi"/>
-          <w:b/>
-          <w:bCs/>
-          <w:u w:val="single"/>
-        </w:rPr>
-      </w:pPr>
-      <w:r>
-        <w:rPr>
-          <w:rFonts w:asciiTheme="minorHAnsi" w:hAnsiTheme="minorHAnsi"/>
-          <w:b/>
-          <w:bCs/>
-          <w:u w:val="single"/>
-        </w:rPr>
-        <w:t>Adding to the Harvest Report</w:t>
-      </w:r>
-      <w:r>
-        <w:rPr>
-          <w:rFonts w:asciiTheme="minorHAnsi" w:hAnsiTheme="minorHAnsi"/>
-          <w:b/>
-          <w:bCs/>
-          <w:u w:val="single"/>
-        </w:rPr>
-        <w:t xml:space="preserve"> -</w:t>
-      </w:r>
-      <w:r>
-        <w:rPr>
-          <w:rFonts w:asciiTheme="minorHAnsi" w:hAnsiTheme="minorHAnsi"/>
-          <w:b/>
-          <w:bCs/>
-          <w:u w:val="single"/>
-        </w:rPr>
-        <w:t xml:space="preserve"> Spike </w:t>
-      </w:r>
-      <w:r>
-        <w:rPr>
-          <w:rFonts w:asciiTheme="minorHAnsi" w:hAnsiTheme="minorHAnsi"/>
-          <w:b/>
-          <w:bCs/>
-          <w:u w:val="single"/>
-        </w:rPr>
-        <w:t>4</w:t>
-      </w:r>
-      <w:r>
-        <w:rPr>
-          <w:rFonts w:asciiTheme="minorHAnsi" w:hAnsiTheme="minorHAnsi"/>
-          <w:b/>
-          <w:bCs/>
-          <w:u w:val="single"/>
-        </w:rPr>
-        <w:t>:</w:t>
-      </w:r>
-    </w:p>
-    <w:p>
-      <w:pPr>
-        <w:rPr>
-          <w:rFonts w:asciiTheme="minorHAnsi" w:hAnsiTheme="minorHAnsi"/>
-        </w:rPr>
-      </w:pPr>
-    </w:p>
-    <w:p>
-      <w:pPr>
-        <w:rPr>
-          <w:rFonts w:asciiTheme="minorHAnsi" w:hAnsiTheme="minorHAnsi"/>
-        </w:rPr>
-      </w:pPr>
-      <w:r>
-        <w:rPr>
-          <w:rFonts w:asciiTheme="minorHAnsi" w:hAnsiTheme="minorHAnsi"/>
+          <w:rFonts w:asciiTheme="minorHAnsi" w:hAnsiTheme="minorHAnsi" w:cstheme="minorHAnsi"/>
+        </w:rPr>
+      </w:pPr>
+    </w:p>
+    <w:p>
+      <w:pPr>
+        <w:rPr>
+          <w:rFonts w:asciiTheme="minorHAnsi" w:hAnsiTheme="minorHAnsi" w:cstheme="minorHAnsi"/>
+        </w:rPr>
+      </w:pPr>
+    </w:p>
+    <w:p>
+      <w:pPr>
+        <w:rPr>
+          <w:rFonts w:asciiTheme="minorHAnsi" w:hAnsiTheme="minorHAnsi" w:cstheme="minorHAnsi"/>
+        </w:rPr>
+      </w:pPr>
+      <w:r>
+        <w:rPr>
+          <w:rFonts w:asciiTheme="minorHAnsi" w:hAnsiTheme="minorHAnsi" w:cstheme="minorHAnsi"/>
         </w:rPr>
         <w:t>2</w:t>
       </w:r>
       <w:r>
         <w:rPr>
-          <w:rFonts w:asciiTheme="minorHAnsi" w:hAnsiTheme="minorHAnsi"/>
-        </w:rPr>
-        <w:t>9</w:t>
-      </w:r>
-      <w:r>
-        <w:rPr>
-          <w:rFonts w:asciiTheme="minorHAnsi" w:hAnsiTheme="minorHAnsi"/>
-        </w:rPr>
-        <w:t xml:space="preserve">. Now that you have populated the Crops dropdown from the </w:t>
+          <w:rFonts w:asciiTheme="minorHAnsi" w:hAnsiTheme="minorHAnsi" w:cstheme="minorHAnsi"/>
+        </w:rPr>
+        <w:t>7</w:t>
+      </w:r>
+      <w:r>
+        <w:rPr>
+          <w:rFonts w:asciiTheme="minorHAnsi" w:hAnsiTheme="minorHAnsi" w:cstheme="minorHAnsi"/>
+        </w:rPr>
+        <w:t>. What does the video say that a computed property should not do?</w:t>
+      </w:r>
+      <w:r>
+        <w:rPr>
+          <w:rFonts w:asciiTheme="minorHAnsi" w:hAnsiTheme="minorHAnsi" w:cstheme="minorHAnsi"/>
+        </w:rPr>
+        <w:t xml:space="preserve"> Hint: Its around when the </w:t>
       </w:r>
       <w:proofErr w:type="spellStart"/>
-      <w:r>
-        <w:rPr>
-          <w:rFonts w:asciiTheme="minorHAnsi" w:hAnsiTheme="minorHAnsi"/>
-        </w:rPr>
-        <w:t>farmOS</w:t>
+      <w:proofErr w:type="gramStart"/>
+      <w:r>
+        <w:rPr>
+          <w:rFonts w:ascii="Courier" w:hAnsi="Courier" w:cstheme="minorHAnsi"/>
+        </w:rPr>
+        <w:t>reversedItems</w:t>
       </w:r>
       <w:proofErr w:type="spellEnd"/>
       <w:r>
         <w:rPr>
-          <w:rFonts w:asciiTheme="minorHAnsi" w:hAnsiTheme="minorHAnsi"/>
-        </w:rPr>
-        <w:t xml:space="preserve"> API</w:t>
-      </w:r>
-      <w:r>
-        <w:rPr>
-          <w:rFonts w:asciiTheme="minorHAnsi" w:hAnsiTheme="minorHAnsi"/>
-        </w:rPr>
-        <w:t xml:space="preserve"> you need to populate the Areas dropdown.  A</w:t>
-      </w:r>
-      <w:r>
-        <w:rPr>
-          <w:rFonts w:asciiTheme="minorHAnsi" w:hAnsiTheme="minorHAnsi"/>
-        </w:rPr>
-        <w:t>dapt what you have done</w:t>
-      </w:r>
-      <w:r>
-        <w:rPr>
-          <w:rFonts w:asciiTheme="minorHAnsi" w:hAnsiTheme="minorHAnsi"/>
-        </w:rPr>
-        <w:t xml:space="preserve"> for </w:t>
-      </w:r>
-      <w:proofErr w:type="gramStart"/>
-      <w:r>
-        <w:rPr>
-          <w:rFonts w:asciiTheme="minorHAnsi" w:hAnsiTheme="minorHAnsi"/>
-        </w:rPr>
-        <w:t>Crops</w:t>
+          <w:rFonts w:ascii="Courier" w:hAnsi="Courier" w:cstheme="minorHAnsi"/>
+        </w:rPr>
+        <w:t>(</w:t>
       </w:r>
       <w:proofErr w:type="gramEnd"/>
       <w:r>
         <w:rPr>
-          <w:rFonts w:asciiTheme="minorHAnsi" w:hAnsiTheme="minorHAnsi"/>
-        </w:rPr>
-        <w:t xml:space="preserve"> code so that </w:t>
-      </w:r>
-      <w:r>
-        <w:rPr>
-          <w:rFonts w:asciiTheme="minorHAnsi" w:hAnsiTheme="minorHAnsi"/>
-        </w:rPr>
-        <w:t>the Areas dropdown</w:t>
-      </w:r>
-      <w:r>
-        <w:rPr>
-          <w:rFonts w:asciiTheme="minorHAnsi" w:hAnsiTheme="minorHAnsi"/>
-        </w:rPr>
-        <w:t xml:space="preserve"> is also populated when the page is loaded</w:t>
-      </w:r>
-      <w:r>
-        <w:rPr>
-          <w:rFonts w:asciiTheme="minorHAnsi" w:hAnsiTheme="minorHAnsi"/>
-        </w:rPr>
-        <w:t xml:space="preserve">.  Hint: </w:t>
-      </w:r>
-      <w:r>
-        <w:rPr>
-          <w:rFonts w:asciiTheme="minorHAnsi" w:hAnsiTheme="minorHAnsi"/>
-        </w:rPr>
-        <w:t xml:space="preserve">Refer to the documentation for </w:t>
-      </w:r>
-      <w:proofErr w:type="spellStart"/>
-      <w:r>
-        <w:rPr>
-          <w:rFonts w:asciiTheme="minorHAnsi" w:hAnsiTheme="minorHAnsi"/>
-        </w:rPr>
-        <w:t>FarmOSAPI</w:t>
-      </w:r>
-      <w:proofErr w:type="spellEnd"/>
-      <w:r>
-        <w:rPr>
-          <w:rFonts w:asciiTheme="minorHAnsi" w:hAnsiTheme="minorHAnsi"/>
-        </w:rPr>
-        <w:t xml:space="preserve"> to find the right function to use</w:t>
-      </w:r>
-      <w:r>
-        <w:rPr>
-          <w:rFonts w:asciiTheme="minorHAnsi" w:hAnsiTheme="minorHAnsi"/>
-        </w:rPr>
-        <w:t xml:space="preserve"> and to see an example of its use.</w:t>
-      </w:r>
-    </w:p>
-    <w:p>
-      <w:pPr>
-        <w:rPr>
-          <w:rFonts w:asciiTheme="minorHAnsi" w:hAnsiTheme="minorHAnsi"/>
-        </w:rPr>
-      </w:pPr>
-    </w:p>
-    <w:p>
-      <w:pPr>
-        <w:rPr>
-          <w:rFonts w:asciiTheme="minorHAnsi" w:hAnsiTheme="minorHAnsi"/>
-        </w:rPr>
-      </w:pPr>
-      <w:r>
-        <w:rPr>
-          <w:rFonts w:asciiTheme="minorHAnsi" w:hAnsiTheme="minorHAnsi"/>
-        </w:rPr>
-        <w:t>30</w:t>
-      </w:r>
-      <w:r>
-        <w:rPr>
-          <w:rFonts w:asciiTheme="minorHAnsi" w:hAnsiTheme="minorHAnsi"/>
-        </w:rPr>
-        <w:t xml:space="preserve">. </w:t>
-      </w:r>
-      <w:r>
-        <w:rPr>
-          <w:rFonts w:asciiTheme="minorHAnsi" w:hAnsiTheme="minorHAnsi"/>
-        </w:rPr>
-        <w:t>Commit your changes to your feature branch with a meaningful commit message and push it to your origin.  Recall that this also updates your Draft Pull Request.</w:t>
-      </w:r>
-    </w:p>
-    <w:p>
-      <w:pPr>
-        <w:rPr>
-          <w:rFonts w:asciiTheme="minorHAnsi" w:hAnsiTheme="minorHAnsi"/>
-        </w:rPr>
-      </w:pPr>
-    </w:p>
-    <w:p>
-      <w:pPr>
-        <w:rPr>
-          <w:rFonts w:asciiTheme="minorHAnsi" w:hAnsiTheme="minorHAnsi"/>
-        </w:rPr>
-      </w:pPr>
-    </w:p>
-    <w:p>
-      <w:pPr>
-        <w:pBdr>
-          <w:bottom w:val="double" w:sz="6" w:space="1" w:color="auto"/>
-        </w:pBdr>
-        <w:rPr>
-          <w:rFonts w:asciiTheme="minorHAnsi" w:hAnsiTheme="minorHAnsi" w:cstheme="minorHAnsi"/>
-        </w:rPr>
-      </w:pPr>
-    </w:p>
-    <w:p>
-      <w:pPr>
-        <w:rPr>
-          <w:rFonts w:asciiTheme="minorHAnsi" w:hAnsiTheme="minorHAnsi" w:cstheme="minorHAnsi"/>
-        </w:rPr>
-      </w:pPr>
-    </w:p>
-    <w:p>
-      <w:pPr>
-        <w:rPr>
-          <w:rFonts w:asciiTheme="minorHAnsi" w:hAnsiTheme="minorHAnsi" w:cstheme="minorHAnsi"/>
-        </w:rPr>
-      </w:pPr>
-      <w:r>
-        <w:rPr>
-          <w:rFonts w:asciiTheme="minorHAnsi" w:hAnsiTheme="minorHAnsi" w:cstheme="minorHAnsi"/>
-          <w:b/>
-          <w:bCs/>
-        </w:rPr>
-        <w:lastRenderedPageBreak/>
-        <w:t>Optional:</w:t>
-      </w:r>
-      <w:r>
-        <w:rPr>
-          <w:rFonts w:asciiTheme="minorHAnsi" w:hAnsiTheme="minorHAnsi" w:cstheme="minorHAnsi"/>
-        </w:rPr>
-        <w:t xml:space="preserve"> To help us improve and scope these activities for future semesters please consider providing the following feedback.</w:t>
-      </w:r>
-    </w:p>
-    <w:p>
-      <w:pPr>
-        <w:rPr>
-          <w:rFonts w:asciiTheme="minorHAnsi" w:hAnsiTheme="minorHAnsi" w:cstheme="minorHAnsi"/>
-        </w:rPr>
-      </w:pPr>
-    </w:p>
-    <w:p>
-      <w:pPr>
-        <w:ind w:firstLine="360"/>
-        <w:rPr>
-          <w:rFonts w:asciiTheme="minorHAnsi" w:hAnsiTheme="minorHAnsi" w:cstheme="minorHAnsi"/>
-        </w:rPr>
-      </w:pPr>
-      <w:r>
-        <w:rPr>
-          <w:rFonts w:asciiTheme="minorHAnsi" w:hAnsiTheme="minorHAnsi" w:cstheme="minorHAnsi"/>
-        </w:rPr>
-        <w:t xml:space="preserve">a. Approximately how much time did you spend on this activity outside of class time?  </w:t>
+          <w:rFonts w:ascii="Courier" w:hAnsi="Courier" w:cstheme="minorHAnsi"/>
+        </w:rPr>
+        <w:t>)</w:t>
+      </w:r>
+      <w:r>
+        <w:rPr>
+          <w:rFonts w:asciiTheme="minorHAnsi" w:hAnsiTheme="minorHAnsi" w:cstheme="minorHAnsi"/>
+        </w:rPr>
+        <w:t xml:space="preserve"> computed property is being added. </w:t>
       </w:r>
     </w:p>
     <w:p>
@@ -8827,34 +8648,59 @@
     </w:p>
     <w:p>
       <w:pPr>
-        <w:shd w:val="clear" w:color="auto" w:fill="FFFFFF"/>
-        <w:textAlignment w:val="center"/>
-        <w:rPr>
-          <w:rFonts w:asciiTheme="minorHAnsi" w:hAnsiTheme="minorHAnsi" w:cstheme="minorHAnsi"/>
-        </w:rPr>
-      </w:pPr>
-    </w:p>
-    <w:p>
-      <w:pPr>
-        <w:shd w:val="clear" w:color="auto" w:fill="FFFFFF"/>
-        <w:ind w:firstLine="360"/>
-        <w:textAlignment w:val="center"/>
-        <w:rPr>
-          <w:rFonts w:asciiTheme="minorHAnsi" w:hAnsiTheme="minorHAnsi" w:cstheme="minorHAnsi"/>
-        </w:rPr>
-      </w:pPr>
-      <w:r>
-        <w:rPr>
-          <w:rFonts w:asciiTheme="minorHAnsi" w:hAnsiTheme="minorHAnsi" w:cstheme="minorHAnsi"/>
-        </w:rPr>
-        <w:t>b. Please comment on any particular challenges you faced in completing this activity.</w:t>
-      </w:r>
-    </w:p>
-    <w:p>
-      <w:pPr>
-        <w:shd w:val="clear" w:color="auto" w:fill="FFFFFF"/>
-        <w:ind w:firstLine="360"/>
-        <w:textAlignment w:val="center"/>
+        <w:rPr>
+          <w:rFonts w:asciiTheme="minorHAnsi" w:hAnsiTheme="minorHAnsi" w:cstheme="minorHAnsi"/>
+        </w:rPr>
+      </w:pPr>
+    </w:p>
+    <w:p>
+      <w:pPr>
+        <w:rPr>
+          <w:rFonts w:asciiTheme="minorHAnsi" w:hAnsiTheme="minorHAnsi" w:cstheme="minorHAnsi"/>
+        </w:rPr>
+      </w:pPr>
+      <w:r>
+        <w:rPr>
+          <w:rFonts w:asciiTheme="minorHAnsi" w:hAnsiTheme="minorHAnsi" w:cstheme="minorHAnsi"/>
+        </w:rPr>
+        <w:t>28. Computed properties often seem a lot like methods, but they have a different purpose.  The video gives a good rule of thumb to help with the decision of whether to use a method or a computed property.</w:t>
+      </w:r>
+      <w:r>
+        <w:rPr>
+          <w:rFonts w:asciiTheme="minorHAnsi" w:hAnsiTheme="minorHAnsi" w:cstheme="minorHAnsi"/>
+        </w:rPr>
+        <w:t xml:space="preserve">  Hint: This is toward the end after the example code is complete.</w:t>
+      </w:r>
+    </w:p>
+    <w:p>
+      <w:pPr>
+        <w:rPr>
+          <w:rFonts w:asciiTheme="minorHAnsi" w:hAnsiTheme="minorHAnsi" w:cstheme="minorHAnsi"/>
+        </w:rPr>
+      </w:pPr>
+    </w:p>
+    <w:p>
+      <w:pPr>
+        <w:rPr>
+          <w:rFonts w:asciiTheme="minorHAnsi" w:hAnsiTheme="minorHAnsi" w:cstheme="minorHAnsi"/>
+        </w:rPr>
+      </w:pPr>
+      <w:r>
+        <w:rPr>
+          <w:rFonts w:asciiTheme="minorHAnsi" w:hAnsiTheme="minorHAnsi" w:cstheme="minorHAnsi"/>
+        </w:rPr>
+        <w:tab/>
+        <w:t>a</w:t>
+      </w:r>
+      <w:r>
+        <w:rPr>
+          <w:rFonts w:asciiTheme="minorHAnsi" w:hAnsiTheme="minorHAnsi" w:cstheme="minorHAnsi"/>
+        </w:rPr>
+        <w:t>. When does the video say that you should use a method?</w:t>
+      </w:r>
+    </w:p>
+    <w:p>
+      <w:pPr>
         <w:rPr>
           <w:rFonts w:asciiTheme="minorHAnsi" w:hAnsiTheme="minorHAnsi" w:cstheme="minorHAnsi"/>
         </w:rPr>
@@ -8873,9 +8719,840 @@
         </w:rPr>
       </w:pPr>
     </w:p>
+    <w:p>
+      <w:pPr>
+        <w:rPr>
+          <w:rFonts w:asciiTheme="minorHAnsi" w:hAnsiTheme="minorHAnsi" w:cstheme="minorHAnsi"/>
+        </w:rPr>
+      </w:pPr>
+    </w:p>
+    <w:p>
+      <w:pPr>
+        <w:rPr>
+          <w:rFonts w:asciiTheme="minorHAnsi" w:hAnsiTheme="minorHAnsi" w:cstheme="minorHAnsi"/>
+        </w:rPr>
+      </w:pPr>
+      <w:r>
+        <w:rPr>
+          <w:rFonts w:asciiTheme="minorHAnsi" w:hAnsiTheme="minorHAnsi" w:cstheme="minorHAnsi"/>
+        </w:rPr>
+        <w:tab/>
+        <w:t xml:space="preserve">b. </w:t>
+      </w:r>
+      <w:r>
+        <w:rPr>
+          <w:rFonts w:asciiTheme="minorHAnsi" w:hAnsiTheme="minorHAnsi" w:cstheme="minorHAnsi"/>
+        </w:rPr>
+        <w:t>When does the video say that you should use a computed property?</w:t>
+      </w:r>
+    </w:p>
+    <w:p>
+      <w:pPr>
+        <w:rPr>
+          <w:rFonts w:asciiTheme="minorHAnsi" w:hAnsiTheme="minorHAnsi" w:cstheme="minorHAnsi"/>
+        </w:rPr>
+      </w:pPr>
+    </w:p>
+    <w:p>
+      <w:pPr>
+        <w:pBdr>
+          <w:top w:val="thinThickThinSmallGap" w:sz="24" w:space="4" w:color="0070C0"/>
+          <w:left w:val="thinThickThinSmallGap" w:sz="24" w:space="4" w:color="0070C0"/>
+          <w:bottom w:val="thinThickThinSmallGap" w:sz="24" w:space="4" w:color="0070C0"/>
+          <w:right w:val="thinThickThinSmallGap" w:sz="24" w:space="4" w:color="0070C0"/>
+        </w:pBdr>
+        <w:rPr>
+          <w:rFonts w:asciiTheme="minorHAnsi" w:hAnsiTheme="minorHAnsi" w:cstheme="minorHAnsi"/>
+        </w:rPr>
+      </w:pPr>
+    </w:p>
+    <w:p>
+      <w:pPr>
+        <w:rPr>
+          <w:rFonts w:asciiTheme="minorHAnsi" w:hAnsiTheme="minorHAnsi"/>
+        </w:rPr>
+      </w:pPr>
+    </w:p>
+    <w:p>
+      <w:pPr>
+        <w:rPr>
+          <w:rFonts w:asciiTheme="minorHAnsi" w:hAnsiTheme="minorHAnsi"/>
+          <w:b/>
+          <w:bCs/>
+          <w:u w:val="single"/>
+        </w:rPr>
+      </w:pPr>
+      <w:r>
+        <w:rPr>
+          <w:rFonts w:asciiTheme="minorHAnsi" w:hAnsiTheme="minorHAnsi"/>
+          <w:b/>
+          <w:bCs/>
+          <w:u w:val="single"/>
+        </w:rPr>
+        <w:lastRenderedPageBreak/>
+        <w:t>Adding to the Harvest Report</w:t>
+      </w:r>
+      <w:r>
+        <w:rPr>
+          <w:rFonts w:asciiTheme="minorHAnsi" w:hAnsiTheme="minorHAnsi"/>
+          <w:b/>
+          <w:bCs/>
+          <w:u w:val="single"/>
+        </w:rPr>
+        <w:t xml:space="preserve"> -</w:t>
+      </w:r>
+      <w:r>
+        <w:rPr>
+          <w:rFonts w:asciiTheme="minorHAnsi" w:hAnsiTheme="minorHAnsi"/>
+          <w:b/>
+          <w:bCs/>
+          <w:u w:val="single"/>
+        </w:rPr>
+        <w:t xml:space="preserve"> Spike </w:t>
+      </w:r>
+      <w:r>
+        <w:rPr>
+          <w:rFonts w:asciiTheme="minorHAnsi" w:hAnsiTheme="minorHAnsi"/>
+          <w:b/>
+          <w:bCs/>
+          <w:u w:val="single"/>
+        </w:rPr>
+        <w:t>4</w:t>
+      </w:r>
+      <w:r>
+        <w:rPr>
+          <w:rFonts w:asciiTheme="minorHAnsi" w:hAnsiTheme="minorHAnsi"/>
+          <w:b/>
+          <w:bCs/>
+          <w:u w:val="single"/>
+        </w:rPr>
+        <w:t>:</w:t>
+      </w:r>
+    </w:p>
+    <w:p>
+      <w:pPr>
+        <w:rPr>
+          <w:rFonts w:asciiTheme="minorHAnsi" w:hAnsiTheme="minorHAnsi"/>
+        </w:rPr>
+      </w:pPr>
+    </w:p>
+    <w:p>
+      <w:pPr>
+        <w:rPr>
+          <w:rFonts w:asciiTheme="minorHAnsi" w:hAnsiTheme="minorHAnsi"/>
+        </w:rPr>
+      </w:pPr>
+      <w:r>
+        <w:rPr>
+          <w:rFonts w:asciiTheme="minorHAnsi" w:hAnsiTheme="minorHAnsi"/>
+        </w:rPr>
+        <w:t>The</w:t>
+      </w:r>
+      <w:r>
+        <w:rPr>
+          <w:rFonts w:asciiTheme="minorHAnsi" w:hAnsiTheme="minorHAnsi"/>
+        </w:rPr>
+        <w:t xml:space="preserve"> id to crop name Map contains the data we need to populate the crop dropdown. </w:t>
+      </w:r>
+      <w:r>
+        <w:rPr>
+          <w:rFonts w:asciiTheme="minorHAnsi" w:hAnsiTheme="minorHAnsi"/>
+        </w:rPr>
+        <w:t>However, i</w:t>
+      </w:r>
+      <w:r>
+        <w:rPr>
+          <w:rFonts w:asciiTheme="minorHAnsi" w:hAnsiTheme="minorHAnsi"/>
+        </w:rPr>
+        <w:t xml:space="preserve">t needs to be transformed </w:t>
+      </w:r>
+      <w:r>
+        <w:rPr>
+          <w:rFonts w:asciiTheme="minorHAnsi" w:hAnsiTheme="minorHAnsi"/>
+        </w:rPr>
+        <w:t xml:space="preserve">(into an array) </w:t>
+      </w:r>
+      <w:r>
+        <w:rPr>
+          <w:rFonts w:asciiTheme="minorHAnsi" w:hAnsiTheme="minorHAnsi"/>
+        </w:rPr>
+        <w:t xml:space="preserve">in order to be displayed.  Based on the previous question, using a computed property </w:t>
+      </w:r>
+      <w:r>
+        <w:rPr>
+          <w:rFonts w:asciiTheme="minorHAnsi" w:hAnsiTheme="minorHAnsi"/>
+        </w:rPr>
+        <w:t>would be the right</w:t>
+      </w:r>
+      <w:r>
+        <w:rPr>
+          <w:rFonts w:asciiTheme="minorHAnsi" w:hAnsiTheme="minorHAnsi"/>
+        </w:rPr>
+        <w:t xml:space="preserve"> approach</w:t>
+      </w:r>
+      <w:r>
+        <w:rPr>
+          <w:rFonts w:asciiTheme="minorHAnsi" w:hAnsiTheme="minorHAnsi"/>
+        </w:rPr>
+        <w:t xml:space="preserve"> here</w:t>
+      </w:r>
+      <w:r>
+        <w:rPr>
+          <w:rFonts w:asciiTheme="minorHAnsi" w:hAnsiTheme="minorHAnsi"/>
+        </w:rPr>
+        <w:t xml:space="preserve">. In the video </w:t>
+      </w:r>
+      <w:r>
+        <w:rPr>
+          <w:rFonts w:asciiTheme="minorHAnsi" w:hAnsiTheme="minorHAnsi"/>
+        </w:rPr>
+        <w:t>the list of items in the shopping list was</w:t>
+      </w:r>
+      <w:r>
+        <w:rPr>
+          <w:rFonts w:asciiTheme="minorHAnsi" w:hAnsiTheme="minorHAnsi"/>
+        </w:rPr>
+        <w:t xml:space="preserve"> transformed by reversing it.  Here, we’ll do something similar to transform the Map </w:t>
+      </w:r>
+      <w:r>
+        <w:rPr>
+          <w:rFonts w:asciiTheme="minorHAnsi" w:hAnsiTheme="minorHAnsi"/>
+        </w:rPr>
+        <w:t>into an</w:t>
+      </w:r>
+      <w:r>
+        <w:rPr>
+          <w:rFonts w:asciiTheme="minorHAnsi" w:hAnsiTheme="minorHAnsi"/>
+        </w:rPr>
+        <w:t xml:space="preserve"> array containing </w:t>
+      </w:r>
+      <w:r>
+        <w:rPr>
+          <w:rFonts w:asciiTheme="minorHAnsi" w:hAnsiTheme="minorHAnsi"/>
+        </w:rPr>
+        <w:t xml:space="preserve">just </w:t>
+      </w:r>
+      <w:r>
+        <w:rPr>
+          <w:rFonts w:asciiTheme="minorHAnsi" w:hAnsiTheme="minorHAnsi"/>
+        </w:rPr>
+        <w:t>the values.  You may find it helpful to match the following steps up to the steps taken in the video.</w:t>
+      </w:r>
+    </w:p>
+    <w:p>
+      <w:pPr>
+        <w:rPr>
+          <w:rFonts w:asciiTheme="minorHAnsi" w:hAnsiTheme="minorHAnsi"/>
+        </w:rPr>
+      </w:pPr>
+    </w:p>
+    <w:p>
+      <w:pPr>
+        <w:rPr>
+          <w:rFonts w:asciiTheme="minorHAnsi" w:hAnsiTheme="minorHAnsi"/>
+        </w:rPr>
+      </w:pPr>
+      <w:r>
+        <w:rPr>
+          <w:rFonts w:asciiTheme="minorHAnsi" w:hAnsiTheme="minorHAnsi"/>
+        </w:rPr>
+        <w:t xml:space="preserve">29.  </w:t>
+      </w:r>
+      <w:r>
+        <w:rPr>
+          <w:rFonts w:asciiTheme="minorHAnsi" w:hAnsiTheme="minorHAnsi"/>
+        </w:rPr>
+        <w:t>Add a computed block to your Vue instance</w:t>
+      </w:r>
+      <w:r>
+        <w:rPr>
+          <w:rFonts w:asciiTheme="minorHAnsi" w:hAnsiTheme="minorHAnsi"/>
+        </w:rPr>
+        <w:t xml:space="preserve"> just above the methods block (</w:t>
+      </w:r>
+      <w:proofErr w:type="gramStart"/>
+      <w:r>
+        <w:rPr>
+          <w:rFonts w:asciiTheme="minorHAnsi" w:hAnsiTheme="minorHAnsi"/>
+        </w:rPr>
+        <w:t>e.g.</w:t>
+      </w:r>
+      <w:proofErr w:type="gramEnd"/>
+      <w:r>
+        <w:rPr>
+          <w:rFonts w:asciiTheme="minorHAnsi" w:hAnsiTheme="minorHAnsi"/>
+        </w:rPr>
+        <w:t xml:space="preserve"> 0:25 in the video).  Hint: Don’t forget the commas between your data property and the computed property and also between your computed and methods properties.</w:t>
+      </w:r>
+    </w:p>
+    <w:p>
+      <w:pPr>
+        <w:rPr>
+          <w:rFonts w:asciiTheme="minorHAnsi" w:hAnsiTheme="minorHAnsi"/>
+        </w:rPr>
+      </w:pPr>
+    </w:p>
+    <w:p>
+      <w:pPr>
+        <w:rPr>
+          <w:rFonts w:asciiTheme="minorHAnsi" w:hAnsiTheme="minorHAnsi"/>
+        </w:rPr>
+      </w:pPr>
+      <w:r>
+        <w:rPr>
+          <w:rFonts w:asciiTheme="minorHAnsi" w:hAnsiTheme="minorHAnsi"/>
+        </w:rPr>
+        <w:t>30. Add a function to the computed property that we will use to transform the Map into an array of crop names.  Be sure to pick a good descriptive name for the function.</w:t>
+      </w:r>
+    </w:p>
+    <w:p>
+      <w:pPr>
+        <w:rPr>
+          <w:rFonts w:asciiTheme="minorHAnsi" w:hAnsiTheme="minorHAnsi"/>
+        </w:rPr>
+      </w:pPr>
+    </w:p>
+    <w:p>
+      <w:pPr>
+        <w:rPr>
+          <w:rFonts w:asciiTheme="minorHAnsi" w:hAnsiTheme="minorHAnsi"/>
+        </w:rPr>
+      </w:pPr>
+      <w:r>
+        <w:rPr>
+          <w:rFonts w:asciiTheme="minorHAnsi" w:hAnsiTheme="minorHAnsi"/>
+        </w:rPr>
+        <w:t>3</w:t>
+      </w:r>
+      <w:r>
+        <w:rPr>
+          <w:rFonts w:asciiTheme="minorHAnsi" w:hAnsiTheme="minorHAnsi"/>
+        </w:rPr>
+        <w:t>1</w:t>
+      </w:r>
+      <w:r>
+        <w:rPr>
+          <w:rFonts w:asciiTheme="minorHAnsi" w:hAnsiTheme="minorHAnsi"/>
+        </w:rPr>
+        <w:t xml:space="preserve">. </w:t>
+      </w:r>
+      <w:r>
+        <w:rPr>
+          <w:rFonts w:asciiTheme="minorHAnsi" w:hAnsiTheme="minorHAnsi"/>
+        </w:rPr>
+        <w:t>The function you added in #30 will now need to create and return an array containing just the crop names (</w:t>
+      </w:r>
+      <w:proofErr w:type="gramStart"/>
+      <w:r>
+        <w:rPr>
+          <w:rFonts w:asciiTheme="minorHAnsi" w:hAnsiTheme="minorHAnsi"/>
+        </w:rPr>
+        <w:t>i.e.</w:t>
+      </w:r>
+      <w:proofErr w:type="gramEnd"/>
+      <w:r>
+        <w:rPr>
+          <w:rFonts w:asciiTheme="minorHAnsi" w:hAnsiTheme="minorHAnsi"/>
+        </w:rPr>
+        <w:t xml:space="preserve"> the values) from the Map.  Given </w:t>
+      </w:r>
+      <w:r>
+        <w:rPr>
+          <w:rFonts w:asciiTheme="minorHAnsi" w:hAnsiTheme="minorHAnsi"/>
+        </w:rPr>
+        <w:t>a Map, there is a relatively simple one-line JavaScript statement that will get all of the values from a Map as an array.  Use your favorite search engine to find this statement and then modify your</w:t>
+      </w:r>
+      <w:r>
+        <w:rPr>
+          <w:rFonts w:asciiTheme="minorHAnsi" w:hAnsiTheme="minorHAnsi"/>
+        </w:rPr>
+        <w:t xml:space="preserve"> computed property function</w:t>
+      </w:r>
+      <w:r>
+        <w:rPr>
+          <w:rFonts w:asciiTheme="minorHAnsi" w:hAnsiTheme="minorHAnsi"/>
+        </w:rPr>
+        <w:t xml:space="preserve"> so that </w:t>
+      </w:r>
+      <w:r>
+        <w:rPr>
+          <w:rFonts w:asciiTheme="minorHAnsi" w:hAnsiTheme="minorHAnsi"/>
+        </w:rPr>
+        <w:t>it creates and returns an array of the crop names.</w:t>
+      </w:r>
+    </w:p>
+    <w:p>
+      <w:pPr>
+        <w:rPr>
+          <w:rFonts w:asciiTheme="minorHAnsi" w:hAnsiTheme="minorHAnsi"/>
+        </w:rPr>
+      </w:pPr>
+    </w:p>
+    <w:p>
+      <w:pPr>
+        <w:rPr>
+          <w:rFonts w:asciiTheme="minorHAnsi" w:hAnsiTheme="minorHAnsi"/>
+        </w:rPr>
+      </w:pPr>
+      <w:r>
+        <w:rPr>
+          <w:rFonts w:asciiTheme="minorHAnsi" w:hAnsiTheme="minorHAnsi"/>
+        </w:rPr>
+        <w:t>32. Change the v-for</w:t>
+      </w:r>
+      <w:r>
+        <w:rPr>
+          <w:rFonts w:asciiTheme="minorHAnsi" w:hAnsiTheme="minorHAnsi"/>
+        </w:rPr>
+        <w:t xml:space="preserve"> that generates the &lt;option&gt; elements for the Crop dropdown so that it uses the computed property instead of the hard coded crops array.  At the same time, remove the hard coded crops array from your Vue instance, as it is no longer needed.</w:t>
+      </w:r>
+    </w:p>
+    <w:p>
+      <w:pPr>
+        <w:rPr>
+          <w:rFonts w:asciiTheme="minorHAnsi" w:hAnsiTheme="minorHAnsi"/>
+        </w:rPr>
+      </w:pPr>
+    </w:p>
+    <w:p>
+      <w:pPr>
+        <w:rPr>
+          <w:rFonts w:asciiTheme="minorHAnsi" w:hAnsiTheme="minorHAnsi"/>
+        </w:rPr>
+      </w:pPr>
+      <w:r>
+        <w:rPr>
+          <w:rFonts w:asciiTheme="minorHAnsi" w:hAnsiTheme="minorHAnsi"/>
+        </w:rPr>
+        <w:t>3</w:t>
+      </w:r>
+      <w:r>
+        <w:rPr>
+          <w:rFonts w:asciiTheme="minorHAnsi" w:hAnsiTheme="minorHAnsi"/>
+        </w:rPr>
+        <w:t>3</w:t>
+      </w:r>
+      <w:r>
+        <w:rPr>
+          <w:rFonts w:asciiTheme="minorHAnsi" w:hAnsiTheme="minorHAnsi"/>
+        </w:rPr>
+        <w:t xml:space="preserve">. </w:t>
+      </w:r>
+      <w:r>
+        <w:rPr>
+          <w:rFonts w:asciiTheme="minorHAnsi" w:hAnsiTheme="minorHAnsi"/>
+        </w:rPr>
+        <w:t>Commit your changes to your feature branch with a meaningful commit message and push it to your origin.  Recall that this also updates your Draft Pull Request.</w:t>
+      </w:r>
+    </w:p>
+    <w:p>
+      <w:pPr>
+        <w:rPr>
+          <w:rFonts w:asciiTheme="minorHAnsi" w:hAnsiTheme="minorHAnsi"/>
+        </w:rPr>
+      </w:pPr>
+    </w:p>
+    <w:p>
+      <w:pPr>
+        <w:rPr>
+          <w:rFonts w:asciiTheme="minorHAnsi" w:hAnsiTheme="minorHAnsi"/>
+          <w:b/>
+          <w:bCs/>
+          <w:u w:val="single"/>
+        </w:rPr>
+      </w:pPr>
+      <w:r>
+        <w:rPr>
+          <w:rFonts w:asciiTheme="minorHAnsi" w:hAnsiTheme="minorHAnsi"/>
+          <w:b/>
+          <w:bCs/>
+          <w:u w:val="single"/>
+        </w:rPr>
+        <w:t>Adding to the Harvest Report</w:t>
+      </w:r>
+      <w:r>
+        <w:rPr>
+          <w:rFonts w:asciiTheme="minorHAnsi" w:hAnsiTheme="minorHAnsi"/>
+          <w:b/>
+          <w:bCs/>
+          <w:u w:val="single"/>
+        </w:rPr>
+        <w:t xml:space="preserve"> -</w:t>
+      </w:r>
+      <w:r>
+        <w:rPr>
+          <w:rFonts w:asciiTheme="minorHAnsi" w:hAnsiTheme="minorHAnsi"/>
+          <w:b/>
+          <w:bCs/>
+          <w:u w:val="single"/>
+        </w:rPr>
+        <w:t xml:space="preserve"> Spike </w:t>
+      </w:r>
+      <w:r>
+        <w:rPr>
+          <w:rFonts w:asciiTheme="minorHAnsi" w:hAnsiTheme="minorHAnsi"/>
+          <w:b/>
+          <w:bCs/>
+          <w:u w:val="single"/>
+        </w:rPr>
+        <w:t>5</w:t>
+      </w:r>
+      <w:r>
+        <w:rPr>
+          <w:rFonts w:asciiTheme="minorHAnsi" w:hAnsiTheme="minorHAnsi"/>
+          <w:b/>
+          <w:bCs/>
+          <w:u w:val="single"/>
+        </w:rPr>
+        <w:t>:</w:t>
+      </w:r>
+    </w:p>
+    <w:p>
+      <w:pPr>
+        <w:rPr>
+          <w:rFonts w:asciiTheme="minorHAnsi" w:hAnsiTheme="minorHAnsi"/>
+        </w:rPr>
+      </w:pPr>
+    </w:p>
+    <w:p>
+      <w:pPr>
+        <w:rPr>
+          <w:rFonts w:asciiTheme="minorHAnsi" w:hAnsiTheme="minorHAnsi"/>
+        </w:rPr>
+      </w:pPr>
+      <w:r>
+        <w:rPr>
+          <w:rFonts w:asciiTheme="minorHAnsi" w:hAnsiTheme="minorHAnsi"/>
+        </w:rPr>
+        <w:t>3</w:t>
+      </w:r>
+      <w:r>
+        <w:rPr>
+          <w:rFonts w:asciiTheme="minorHAnsi" w:hAnsiTheme="minorHAnsi"/>
+        </w:rPr>
+        <w:t>4</w:t>
+      </w:r>
+      <w:r>
+        <w:rPr>
+          <w:rFonts w:asciiTheme="minorHAnsi" w:hAnsiTheme="minorHAnsi"/>
+        </w:rPr>
+        <w:t xml:space="preserve">. </w:t>
+      </w:r>
+      <w:r>
+        <w:rPr>
+          <w:rFonts w:asciiTheme="minorHAnsi" w:hAnsiTheme="minorHAnsi"/>
+        </w:rPr>
+        <w:t xml:space="preserve">Optional: </w:t>
+      </w:r>
+      <w:r>
+        <w:rPr>
+          <w:rFonts w:asciiTheme="minorHAnsi" w:hAnsiTheme="minorHAnsi"/>
+        </w:rPr>
+        <w:t xml:space="preserve">Now that you have populated the Crops dropdown from the </w:t>
+      </w:r>
+      <w:proofErr w:type="spellStart"/>
+      <w:r>
+        <w:rPr>
+          <w:rFonts w:asciiTheme="minorHAnsi" w:hAnsiTheme="minorHAnsi"/>
+        </w:rPr>
+        <w:t>farmOS</w:t>
+      </w:r>
+      <w:proofErr w:type="spellEnd"/>
+      <w:r>
+        <w:rPr>
+          <w:rFonts w:asciiTheme="minorHAnsi" w:hAnsiTheme="minorHAnsi"/>
+        </w:rPr>
+        <w:t xml:space="preserve"> API</w:t>
+      </w:r>
+      <w:r>
+        <w:rPr>
+          <w:rFonts w:asciiTheme="minorHAnsi" w:hAnsiTheme="minorHAnsi"/>
+        </w:rPr>
+        <w:t xml:space="preserve"> you </w:t>
+      </w:r>
+      <w:r>
+        <w:rPr>
+          <w:rFonts w:asciiTheme="minorHAnsi" w:hAnsiTheme="minorHAnsi"/>
+        </w:rPr>
+        <w:t>can also</w:t>
+      </w:r>
+      <w:r>
+        <w:rPr>
+          <w:rFonts w:asciiTheme="minorHAnsi" w:hAnsiTheme="minorHAnsi"/>
+        </w:rPr>
+        <w:t xml:space="preserve"> populate the Areas dropdown</w:t>
+      </w:r>
+      <w:r>
+        <w:rPr>
+          <w:rFonts w:asciiTheme="minorHAnsi" w:hAnsiTheme="minorHAnsi"/>
+        </w:rPr>
+        <w:t xml:space="preserve"> in a similar way</w:t>
+      </w:r>
+      <w:r>
+        <w:rPr>
+          <w:rFonts w:asciiTheme="minorHAnsi" w:hAnsiTheme="minorHAnsi"/>
+        </w:rPr>
+        <w:t>.  A</w:t>
+      </w:r>
+      <w:r>
+        <w:rPr>
+          <w:rFonts w:asciiTheme="minorHAnsi" w:hAnsiTheme="minorHAnsi"/>
+        </w:rPr>
+        <w:t>dapt what you have done</w:t>
+      </w:r>
+      <w:r>
+        <w:rPr>
+          <w:rFonts w:asciiTheme="minorHAnsi" w:hAnsiTheme="minorHAnsi"/>
+        </w:rPr>
+        <w:t xml:space="preserve"> for </w:t>
+      </w:r>
+      <w:proofErr w:type="gramStart"/>
+      <w:r>
+        <w:rPr>
+          <w:rFonts w:asciiTheme="minorHAnsi" w:hAnsiTheme="minorHAnsi"/>
+        </w:rPr>
+        <w:t>Crops</w:t>
+      </w:r>
+      <w:proofErr w:type="gramEnd"/>
+      <w:r>
+        <w:rPr>
+          <w:rFonts w:asciiTheme="minorHAnsi" w:hAnsiTheme="minorHAnsi"/>
+        </w:rPr>
+        <w:t xml:space="preserve"> code so that </w:t>
+      </w:r>
+      <w:r>
+        <w:rPr>
+          <w:rFonts w:asciiTheme="minorHAnsi" w:hAnsiTheme="minorHAnsi"/>
+        </w:rPr>
+        <w:t>the Areas dropdown</w:t>
+      </w:r>
+      <w:r>
+        <w:rPr>
+          <w:rFonts w:asciiTheme="minorHAnsi" w:hAnsiTheme="minorHAnsi"/>
+        </w:rPr>
+        <w:t xml:space="preserve"> is also populated when the page is loaded</w:t>
+      </w:r>
+      <w:r>
+        <w:rPr>
+          <w:rFonts w:asciiTheme="minorHAnsi" w:hAnsiTheme="minorHAnsi"/>
+        </w:rPr>
+        <w:t xml:space="preserve">.  Hint: </w:t>
+      </w:r>
+      <w:r>
+        <w:rPr>
+          <w:rFonts w:asciiTheme="minorHAnsi" w:hAnsiTheme="minorHAnsi"/>
+        </w:rPr>
+        <w:t xml:space="preserve">Refer to the documentation for </w:t>
+      </w:r>
+      <w:proofErr w:type="spellStart"/>
+      <w:r>
+        <w:rPr>
+          <w:rFonts w:asciiTheme="minorHAnsi" w:hAnsiTheme="minorHAnsi"/>
+        </w:rPr>
+        <w:t>FarmOSAPI</w:t>
+      </w:r>
+      <w:proofErr w:type="spellEnd"/>
+      <w:r>
+        <w:rPr>
+          <w:rFonts w:asciiTheme="minorHAnsi" w:hAnsiTheme="minorHAnsi"/>
+        </w:rPr>
+        <w:t xml:space="preserve"> to find the right function to use</w:t>
+      </w:r>
+      <w:r>
+        <w:rPr>
+          <w:rFonts w:asciiTheme="minorHAnsi" w:hAnsiTheme="minorHAnsi"/>
+        </w:rPr>
+        <w:t xml:space="preserve"> and to see an example of its use.</w:t>
+      </w:r>
+    </w:p>
+    <w:p>
+      <w:pPr>
+        <w:rPr>
+          <w:rFonts w:asciiTheme="minorHAnsi" w:hAnsiTheme="minorHAnsi"/>
+        </w:rPr>
+      </w:pPr>
+    </w:p>
+    <w:p>
+      <w:pPr>
+        <w:rPr>
+          <w:rFonts w:asciiTheme="minorHAnsi" w:hAnsiTheme="minorHAnsi"/>
+        </w:rPr>
+      </w:pPr>
+      <w:r>
+        <w:rPr>
+          <w:rFonts w:asciiTheme="minorHAnsi" w:hAnsiTheme="minorHAnsi"/>
+        </w:rPr>
+        <w:t>3</w:t>
+      </w:r>
+      <w:r>
+        <w:rPr>
+          <w:rFonts w:asciiTheme="minorHAnsi" w:hAnsiTheme="minorHAnsi"/>
+        </w:rPr>
+        <w:t>5</w:t>
+      </w:r>
+      <w:r>
+        <w:rPr>
+          <w:rFonts w:asciiTheme="minorHAnsi" w:hAnsiTheme="minorHAnsi"/>
+        </w:rPr>
+        <w:t xml:space="preserve">. </w:t>
+      </w:r>
+      <w:r>
+        <w:rPr>
+          <w:rFonts w:asciiTheme="minorHAnsi" w:hAnsiTheme="minorHAnsi"/>
+        </w:rPr>
+        <w:t xml:space="preserve">Optional: </w:t>
+      </w:r>
+      <w:r>
+        <w:rPr>
+          <w:rFonts w:asciiTheme="minorHAnsi" w:hAnsiTheme="minorHAnsi"/>
+        </w:rPr>
+        <w:t>Commit your changes to your feature branch with a meaningful commit message and push it to your origin.  Recall that this also updates your Draft Pull Request.</w:t>
+      </w:r>
+    </w:p>
+    <w:p>
+      <w:pPr>
+        <w:rPr>
+          <w:rFonts w:asciiTheme="minorHAnsi" w:hAnsiTheme="minorHAnsi"/>
+        </w:rPr>
+      </w:pPr>
+    </w:p>
+    <w:p>
+      <w:pPr>
+        <w:rPr>
+          <w:rFonts w:asciiTheme="minorHAnsi" w:hAnsiTheme="minorHAnsi"/>
+        </w:rPr>
+      </w:pPr>
+    </w:p>
+    <w:p>
+      <w:pPr>
+        <w:pBdr>
+          <w:bottom w:val="double" w:sz="6" w:space="1" w:color="auto"/>
+        </w:pBdr>
+        <w:rPr>
+          <w:rFonts w:asciiTheme="minorHAnsi" w:hAnsiTheme="minorHAnsi" w:cstheme="minorHAnsi"/>
+        </w:rPr>
+      </w:pPr>
+    </w:p>
+    <w:p>
+      <w:pPr>
+        <w:rPr>
+          <w:rFonts w:asciiTheme="minorHAnsi" w:hAnsiTheme="minorHAnsi" w:cstheme="minorHAnsi"/>
+        </w:rPr>
+      </w:pPr>
+    </w:p>
+    <w:p>
+      <w:pPr>
+        <w:rPr>
+          <w:rFonts w:asciiTheme="minorHAnsi" w:hAnsiTheme="minorHAnsi" w:cstheme="minorHAnsi"/>
+        </w:rPr>
+      </w:pPr>
+      <w:r>
+        <w:rPr>
+          <w:rFonts w:asciiTheme="minorHAnsi" w:hAnsiTheme="minorHAnsi" w:cstheme="minorHAnsi"/>
+          <w:b/>
+          <w:bCs/>
+        </w:rPr>
+        <w:t>Optional:</w:t>
+      </w:r>
+      <w:r>
+        <w:rPr>
+          <w:rFonts w:asciiTheme="minorHAnsi" w:hAnsiTheme="minorHAnsi" w:cstheme="minorHAnsi"/>
+        </w:rPr>
+        <w:t xml:space="preserve"> To help us improve and scope these activities for future semesters please consider providing the following feedback.</w:t>
+      </w:r>
+    </w:p>
+    <w:p>
+      <w:pPr>
+        <w:rPr>
+          <w:rFonts w:asciiTheme="minorHAnsi" w:hAnsiTheme="minorHAnsi" w:cstheme="minorHAnsi"/>
+        </w:rPr>
+      </w:pPr>
+    </w:p>
+    <w:p>
+      <w:pPr>
+        <w:ind w:firstLine="360"/>
+        <w:rPr>
+          <w:rFonts w:asciiTheme="minorHAnsi" w:hAnsiTheme="minorHAnsi" w:cstheme="minorHAnsi"/>
+        </w:rPr>
+      </w:pPr>
+      <w:r>
+        <w:rPr>
+          <w:rFonts w:asciiTheme="minorHAnsi" w:hAnsiTheme="minorHAnsi" w:cstheme="minorHAnsi"/>
+        </w:rPr>
+        <w:t xml:space="preserve">a. Approximately how much time did you spend on this activity outside of class time?  </w:t>
+      </w:r>
+    </w:p>
+    <w:p>
+      <w:pPr>
+        <w:rPr>
+          <w:rFonts w:asciiTheme="minorHAnsi" w:hAnsiTheme="minorHAnsi" w:cstheme="minorHAnsi"/>
+        </w:rPr>
+      </w:pPr>
+    </w:p>
+    <w:p>
+      <w:pPr>
+        <w:pBdr>
+          <w:top w:val="thinThickThinSmallGap" w:sz="24" w:space="4" w:color="0070C0"/>
+          <w:left w:val="thinThickThinSmallGap" w:sz="24" w:space="4" w:color="0070C0"/>
+          <w:bottom w:val="thinThickThinSmallGap" w:sz="24" w:space="4" w:color="0070C0"/>
+          <w:right w:val="thinThickThinSmallGap" w:sz="24" w:space="4" w:color="0070C0"/>
+        </w:pBdr>
+        <w:rPr>
+          <w:rFonts w:asciiTheme="minorHAnsi" w:hAnsiTheme="minorHAnsi" w:cstheme="minorHAnsi"/>
+        </w:rPr>
+      </w:pPr>
+    </w:p>
+    <w:p>
+      <w:pPr>
+        <w:shd w:val="clear" w:color="auto" w:fill="FFFFFF"/>
+        <w:textAlignment w:val="center"/>
+        <w:rPr>
+          <w:rFonts w:asciiTheme="minorHAnsi" w:hAnsiTheme="minorHAnsi" w:cstheme="minorHAnsi"/>
+        </w:rPr>
+      </w:pPr>
+    </w:p>
+    <w:p>
+      <w:pPr>
+        <w:shd w:val="clear" w:color="auto" w:fill="FFFFFF"/>
+        <w:ind w:firstLine="360"/>
+        <w:textAlignment w:val="center"/>
+        <w:rPr>
+          <w:rFonts w:asciiTheme="minorHAnsi" w:hAnsiTheme="minorHAnsi" w:cstheme="minorHAnsi"/>
+        </w:rPr>
+      </w:pPr>
+      <w:r>
+        <w:rPr>
+          <w:rFonts w:asciiTheme="minorHAnsi" w:hAnsiTheme="minorHAnsi" w:cstheme="minorHAnsi"/>
+        </w:rPr>
+        <w:t>b. Please comment on any particular challenges you faced in completing this activity.</w:t>
+      </w:r>
+    </w:p>
+    <w:p>
+      <w:pPr>
+        <w:shd w:val="clear" w:color="auto" w:fill="FFFFFF"/>
+        <w:ind w:firstLine="360"/>
+        <w:textAlignment w:val="center"/>
+        <w:rPr>
+          <w:rFonts w:asciiTheme="minorHAnsi" w:hAnsiTheme="minorHAnsi" w:cstheme="minorHAnsi"/>
+        </w:rPr>
+      </w:pPr>
+    </w:p>
+    <w:p>
+      <w:pPr>
+        <w:pBdr>
+          <w:top w:val="thinThickThinSmallGap" w:sz="24" w:space="4" w:color="0070C0"/>
+          <w:left w:val="thinThickThinSmallGap" w:sz="24" w:space="4" w:color="0070C0"/>
+          <w:bottom w:val="thinThickThinSmallGap" w:sz="24" w:space="4" w:color="0070C0"/>
+          <w:right w:val="thinThickThinSmallGap" w:sz="24" w:space="4" w:color="0070C0"/>
+        </w:pBdr>
+        <w:rPr>
+          <w:rFonts w:asciiTheme="minorHAnsi" w:hAnsiTheme="minorHAnsi" w:cstheme="minorHAnsi"/>
+        </w:rPr>
+      </w:pPr>
+    </w:p>
     <w:p/>
     <w:sectPr>
-      <w:footerReference w:type="default" r:id="rId19"/>
+      <w:footerReference w:type="default" r:id="rId18"/>
       <w:pgSz w:w="12240" w:h="15840"/>
       <w:pgMar w:top="1440" w:right="1440" w:bottom="1440" w:left="1440" w:header="720" w:footer="288" w:gutter="0"/>
       <w:cols w:space="720"/>
@@ -9087,7 +9764,7 @@
   <w:abstractNum w:abstractNumId="0" w15:restartNumberingAfterBreak="0">
     <w:nsid w:val="20B73FBC"/>
     <w:multiLevelType w:val="hybridMultilevel"/>
-    <w:tmpl w:val="FC2E1F64"/>
+    <w:tmpl w:val="02140270"/>
     <w:lvl w:ilvl="0" w:tplc="04090001">
       <w:start w:val="1"/>
       <w:numFmt w:val="bullet"/>

</xml_diff>